<commit_message>
He subido el que no era
</commit_message>
<xml_diff>
--- a/docs sprint 3/Patrón.docx
+++ b/docs sprint 3/Patrón.docx
@@ -55,10 +55,15 @@
     <w:p>
       <w:pPr>
         <w:rPr>
-          <w:u w:val="single"/>
-          <w:lang w:val="es-ES"/>
-        </w:rPr>
-      </w:pPr>
+          <w:lang w:val="es-ES"/>
+        </w:rPr>
+      </w:pPr>
+      <w:r>
+        <w:rPr>
+          <w:lang w:val="es-ES"/>
+        </w:rPr>
+        <w:t>En el caso de la aplicación hacemos uso de este patrón en el caso de la separación de las vistas y los controladores junto con los servicios. Las vistas proporcionan un conjunto de acciones a poderse realizar y los controladores y servicios se encargan de la lógica de negocio correspondiente a estas acciones.</w:t>
+      </w:r>
     </w:p>
     <w:p>
       <w:pPr>
@@ -80,6 +85,192 @@
           <w:lang w:val="es-ES"/>
         </w:rPr>
       </w:pPr>
+      <w:r>
+        <w:rPr>
+          <w:lang w:val="es-ES"/>
+        </w:rPr>
+        <w:t>Principalmente todas las entidades que interactúan de forma directa con las vistas, es decir que tienen un controlador asociado:</w:t>
+      </w:r>
+    </w:p>
+    <w:p>
+      <w:pPr>
+        <w:pStyle w:val="Prrafodelista"/>
+        <w:numPr>
+          <w:ilvl w:val="0"/>
+          <w:numId w:val="1"/>
+        </w:numPr>
+        <w:rPr>
+          <w:lang w:val="es-ES"/>
+        </w:rPr>
+      </w:pPr>
+      <w:proofErr w:type="spellStart"/>
+      <w:r>
+        <w:rPr>
+          <w:lang w:val="es-ES"/>
+        </w:rPr>
+        <w:t>AchievementController</w:t>
+      </w:r>
+      <w:proofErr w:type="spellEnd"/>
+    </w:p>
+    <w:p>
+      <w:pPr>
+        <w:pStyle w:val="Prrafodelista"/>
+        <w:numPr>
+          <w:ilvl w:val="0"/>
+          <w:numId w:val="1"/>
+        </w:numPr>
+        <w:rPr>
+          <w:lang w:val="es-ES"/>
+        </w:rPr>
+      </w:pPr>
+      <w:proofErr w:type="spellStart"/>
+      <w:r>
+        <w:rPr>
+          <w:lang w:val="es-ES"/>
+        </w:rPr>
+        <w:t>GooseBoardController</w:t>
+      </w:r>
+      <w:proofErr w:type="spellEnd"/>
+    </w:p>
+    <w:p>
+      <w:pPr>
+        <w:pStyle w:val="Prrafodelista"/>
+        <w:numPr>
+          <w:ilvl w:val="0"/>
+          <w:numId w:val="1"/>
+        </w:numPr>
+        <w:rPr>
+          <w:lang w:val="es-ES"/>
+        </w:rPr>
+      </w:pPr>
+      <w:proofErr w:type="spellStart"/>
+      <w:r>
+        <w:rPr>
+          <w:lang w:val="es-ES"/>
+        </w:rPr>
+        <w:t>GooseMatchController</w:t>
+      </w:r>
+      <w:proofErr w:type="spellEnd"/>
+    </w:p>
+    <w:p>
+      <w:pPr>
+        <w:pStyle w:val="Prrafodelista"/>
+        <w:numPr>
+          <w:ilvl w:val="0"/>
+          <w:numId w:val="1"/>
+        </w:numPr>
+        <w:rPr>
+          <w:lang w:val="es-ES"/>
+        </w:rPr>
+      </w:pPr>
+      <w:proofErr w:type="spellStart"/>
+      <w:r>
+        <w:rPr>
+          <w:lang w:val="es-ES"/>
+        </w:rPr>
+        <w:t>LudoBoardController</w:t>
+      </w:r>
+      <w:proofErr w:type="spellEnd"/>
+    </w:p>
+    <w:p>
+      <w:pPr>
+        <w:pStyle w:val="Prrafodelista"/>
+        <w:numPr>
+          <w:ilvl w:val="0"/>
+          <w:numId w:val="1"/>
+        </w:numPr>
+        <w:rPr>
+          <w:lang w:val="es-ES"/>
+        </w:rPr>
+      </w:pPr>
+      <w:proofErr w:type="spellStart"/>
+      <w:r>
+        <w:rPr>
+          <w:lang w:val="es-ES"/>
+        </w:rPr>
+        <w:t>LudoMatchController</w:t>
+      </w:r>
+      <w:proofErr w:type="spellEnd"/>
+    </w:p>
+    <w:p>
+      <w:pPr>
+        <w:pStyle w:val="Prrafodelista"/>
+        <w:numPr>
+          <w:ilvl w:val="0"/>
+          <w:numId w:val="1"/>
+        </w:numPr>
+        <w:rPr>
+          <w:lang w:val="es-ES"/>
+        </w:rPr>
+      </w:pPr>
+      <w:proofErr w:type="spellStart"/>
+      <w:r>
+        <w:rPr>
+          <w:lang w:val="es-ES"/>
+        </w:rPr>
+        <w:t>PlayerController</w:t>
+      </w:r>
+      <w:proofErr w:type="spellEnd"/>
+    </w:p>
+    <w:p>
+      <w:pPr>
+        <w:pStyle w:val="Prrafodelista"/>
+        <w:numPr>
+          <w:ilvl w:val="0"/>
+          <w:numId w:val="1"/>
+        </w:numPr>
+        <w:rPr>
+          <w:lang w:val="es-ES"/>
+        </w:rPr>
+      </w:pPr>
+      <w:proofErr w:type="spellStart"/>
+      <w:r>
+        <w:rPr>
+          <w:lang w:val="es-ES"/>
+        </w:rPr>
+        <w:t>UserController</w:t>
+      </w:r>
+      <w:proofErr w:type="spellEnd"/>
+    </w:p>
+    <w:p>
+      <w:pPr>
+        <w:pStyle w:val="Prrafodelista"/>
+        <w:numPr>
+          <w:ilvl w:val="0"/>
+          <w:numId w:val="1"/>
+        </w:numPr>
+        <w:rPr>
+          <w:lang w:val="es-ES"/>
+        </w:rPr>
+      </w:pPr>
+      <w:proofErr w:type="spellStart"/>
+      <w:r>
+        <w:rPr>
+          <w:lang w:val="es-ES"/>
+        </w:rPr>
+        <w:t>SessionController</w:t>
+      </w:r>
+      <w:proofErr w:type="spellEnd"/>
+    </w:p>
+    <w:p>
+      <w:pPr>
+        <w:pStyle w:val="Prrafodelista"/>
+        <w:numPr>
+          <w:ilvl w:val="0"/>
+          <w:numId w:val="1"/>
+        </w:numPr>
+        <w:rPr>
+          <w:lang w:val="es-ES"/>
+        </w:rPr>
+      </w:pPr>
+      <w:proofErr w:type="spellStart"/>
+      <w:r>
+        <w:rPr>
+          <w:lang w:val="es-ES"/>
+        </w:rPr>
+        <w:t>WelcomeController</w:t>
+      </w:r>
+      <w:proofErr w:type="spellEnd"/>
     </w:p>
     <w:p>
       <w:pPr>
@@ -101,6 +292,30 @@
           <w:lang w:val="es-ES"/>
         </w:rPr>
       </w:pPr>
+      <w:r>
+        <w:rPr>
+          <w:lang w:val="es-ES"/>
+        </w:rPr>
+        <w:t>Reduce el tamaño del problema separando las responsabil</w:t>
+      </w:r>
+      <w:r>
+        <w:rPr>
+          <w:lang w:val="es-ES"/>
+        </w:rPr>
+        <w:t>i</w:t>
+      </w:r>
+      <w:r>
+        <w:rPr>
+          <w:lang w:val="es-ES"/>
+        </w:rPr>
+        <w:t xml:space="preserve">dades </w:t>
+      </w:r>
+      <w:r>
+        <w:rPr>
+          <w:lang w:val="es-ES"/>
+        </w:rPr>
+        <w:t>en distintas capas como lo son las vistas, los controladores y los servicios.</w:t>
+      </w:r>
     </w:p>
     <w:p>
       <w:pPr>
@@ -181,6 +396,11 @@
     </w:p>
     <w:p>
       <w:pPr>
+        <w:pStyle w:val="Prrafodelista"/>
+        <w:numPr>
+          <w:ilvl w:val="0"/>
+          <w:numId w:val="2"/>
+        </w:numPr>
         <w:rPr>
           <w:lang w:val="es-ES"/>
         </w:rPr>
@@ -202,6 +422,11 @@
     </w:p>
     <w:p>
       <w:pPr>
+        <w:pStyle w:val="Prrafodelista"/>
+        <w:numPr>
+          <w:ilvl w:val="0"/>
+          <w:numId w:val="2"/>
+        </w:numPr>
         <w:rPr>
           <w:lang w:val="es-ES"/>
         </w:rPr>
@@ -243,6 +468,11 @@
     </w:p>
     <w:p>
       <w:pPr>
+        <w:pStyle w:val="Prrafodelista"/>
+        <w:numPr>
+          <w:ilvl w:val="0"/>
+          <w:numId w:val="2"/>
+        </w:numPr>
         <w:rPr>
           <w:lang w:val="es-ES"/>
         </w:rPr>
@@ -309,144 +539,6 @@
           <w:lang w:val="es-ES"/>
         </w:rPr>
       </w:pPr>
-    </w:p>
-    <w:p>
-      <w:pPr>
-        <w:rPr>
-          <w:lang w:val="es-ES"/>
-        </w:rPr>
-      </w:pPr>
-    </w:p>
-    <w:p>
-      <w:pPr>
-        <w:pStyle w:val="Ttulo2"/>
-        <w:rPr>
-          <w:lang w:val="es-ES"/>
-        </w:rPr>
-      </w:pPr>
-      <w:r>
-        <w:rPr>
-          <w:lang w:val="es-ES"/>
-        </w:rPr>
-        <w:t xml:space="preserve">Patrón: </w:t>
-      </w:r>
-      <w:proofErr w:type="spellStart"/>
-      <w:r>
-        <w:rPr>
-          <w:lang w:val="es-ES"/>
-        </w:rPr>
-        <w:t>Template</w:t>
-      </w:r>
-      <w:proofErr w:type="spellEnd"/>
-      <w:r>
-        <w:rPr>
-          <w:lang w:val="es-ES"/>
-        </w:rPr>
-        <w:t xml:space="preserve"> </w:t>
-      </w:r>
-      <w:proofErr w:type="spellStart"/>
-      <w:r>
-        <w:rPr>
-          <w:lang w:val="es-ES"/>
-        </w:rPr>
-        <w:t>view</w:t>
-      </w:r>
-      <w:proofErr w:type="spellEnd"/>
-    </w:p>
-    <w:p>
-      <w:pPr>
-        <w:pStyle w:val="Ttulo3"/>
-        <w:rPr>
-          <w:lang w:val="es-ES"/>
-        </w:rPr>
-      </w:pPr>
-      <w:r>
-        <w:rPr>
-          <w:lang w:val="es-ES"/>
-        </w:rPr>
-        <w:t>Tipo: de Diseño</w:t>
-      </w:r>
-    </w:p>
-    <w:p>
-      <w:pPr>
-        <w:pStyle w:val="Ttulo3"/>
-        <w:rPr>
-          <w:lang w:val="es-ES"/>
-        </w:rPr>
-      </w:pPr>
-      <w:r>
-        <w:rPr>
-          <w:lang w:val="es-ES"/>
-        </w:rPr>
-        <w:t>Contexto de Aplicación</w:t>
-      </w:r>
-    </w:p>
-    <w:p>
-      <w:pPr>
-        <w:rPr>
-          <w:lang w:val="es-ES"/>
-        </w:rPr>
-      </w:pPr>
-      <w:r>
-        <w:rPr>
-          <w:lang w:val="es-ES"/>
-        </w:rPr>
-        <w:t>Se usa principalmente en el contexto de las vistas a la hora de generar listados de forma automática. Se ha usado principalmente en la representación de datos globales</w:t>
-      </w:r>
-      <w:r>
-        <w:rPr>
-          <w:lang w:val="es-ES"/>
-        </w:rPr>
-        <w:t xml:space="preserve"> y personales de los jugadores en listas y tablas.</w:t>
-      </w:r>
-    </w:p>
-    <w:p>
-      <w:pPr>
-        <w:pStyle w:val="Ttulo3"/>
-        <w:rPr>
-          <w:lang w:val="es-ES"/>
-        </w:rPr>
-      </w:pPr>
-      <w:r>
-        <w:rPr>
-          <w:lang w:val="es-ES"/>
-        </w:rPr>
-        <w:t>Clases o paquetes creados</w:t>
-      </w:r>
-    </w:p>
-    <w:p>
-      <w:pPr>
-        <w:rPr>
-          <w:lang w:val="es-ES"/>
-        </w:rPr>
-      </w:pPr>
-    </w:p>
-    <w:p>
-      <w:pPr>
-        <w:pStyle w:val="Ttulo3"/>
-        <w:rPr>
-          <w:lang w:val="es-ES"/>
-        </w:rPr>
-      </w:pPr>
-      <w:r>
-        <w:rPr>
-          <w:lang w:val="es-ES"/>
-        </w:rPr>
-        <w:t>Ventajas alcanzadas al aplicar el patrón</w:t>
-      </w:r>
-    </w:p>
-    <w:p>
-      <w:pPr>
-        <w:rPr>
-          <w:lang w:val="es-ES"/>
-        </w:rPr>
-      </w:pPr>
-      <w:r>
-        <w:rPr>
-          <w:lang w:val="es-ES"/>
-        </w:rPr>
-        <w:t xml:space="preserve">Agiliza en desarrollo de la aplicación reduciendo el tiempo invertido en diseñar nuevas vistas </w:t>
-      </w:r>
     </w:p>
     <w:p>
       <w:pPr>
@@ -474,6 +566,224 @@
         <w:rPr>
           <w:lang w:val="es-ES"/>
         </w:rPr>
+        <w:t>Template</w:t>
+      </w:r>
+      <w:proofErr w:type="spellEnd"/>
+      <w:r>
+        <w:rPr>
+          <w:lang w:val="es-ES"/>
+        </w:rPr>
+        <w:t xml:space="preserve"> </w:t>
+      </w:r>
+      <w:proofErr w:type="spellStart"/>
+      <w:r>
+        <w:rPr>
+          <w:lang w:val="es-ES"/>
+        </w:rPr>
+        <w:t>view</w:t>
+      </w:r>
+      <w:proofErr w:type="spellEnd"/>
+    </w:p>
+    <w:p>
+      <w:pPr>
+        <w:pStyle w:val="Ttulo3"/>
+        <w:rPr>
+          <w:lang w:val="es-ES"/>
+        </w:rPr>
+      </w:pPr>
+      <w:r>
+        <w:rPr>
+          <w:lang w:val="es-ES"/>
+        </w:rPr>
+        <w:t>Tipo: de Diseño</w:t>
+      </w:r>
+    </w:p>
+    <w:p>
+      <w:pPr>
+        <w:pStyle w:val="Ttulo3"/>
+        <w:rPr>
+          <w:lang w:val="es-ES"/>
+        </w:rPr>
+      </w:pPr>
+      <w:r>
+        <w:rPr>
+          <w:lang w:val="es-ES"/>
+        </w:rPr>
+        <w:t>Contexto de Aplicación</w:t>
+      </w:r>
+    </w:p>
+    <w:p>
+      <w:pPr>
+        <w:rPr>
+          <w:lang w:val="es-ES"/>
+        </w:rPr>
+      </w:pPr>
+      <w:r>
+        <w:rPr>
+          <w:lang w:val="es-ES"/>
+        </w:rPr>
+        <w:t>Se usa principalmente en el contexto de las vistas a la hora de generar listados de forma automática. Se ha usado principalmente en la representación de datos globales</w:t>
+      </w:r>
+      <w:r>
+        <w:rPr>
+          <w:lang w:val="es-ES"/>
+        </w:rPr>
+        <w:t xml:space="preserve"> y personales de los jugadores en listas y tablas.</w:t>
+      </w:r>
+    </w:p>
+    <w:p>
+      <w:pPr>
+        <w:pStyle w:val="Ttulo3"/>
+        <w:rPr>
+          <w:lang w:val="es-ES"/>
+        </w:rPr>
+      </w:pPr>
+      <w:r>
+        <w:rPr>
+          <w:lang w:val="es-ES"/>
+        </w:rPr>
+        <w:t>Clases o paquetes creados</w:t>
+      </w:r>
+    </w:p>
+    <w:p>
+      <w:pPr>
+        <w:pStyle w:val="Prrafodelista"/>
+        <w:numPr>
+          <w:ilvl w:val="0"/>
+          <w:numId w:val="1"/>
+        </w:numPr>
+        <w:rPr>
+          <w:lang w:val="es-ES"/>
+        </w:rPr>
+      </w:pPr>
+      <w:proofErr w:type="spellStart"/>
+      <w:r>
+        <w:rPr>
+          <w:lang w:val="es-ES"/>
+        </w:rPr>
+        <w:t>AchievementController</w:t>
+      </w:r>
+      <w:proofErr w:type="spellEnd"/>
+    </w:p>
+    <w:p>
+      <w:pPr>
+        <w:pStyle w:val="Prrafodelista"/>
+        <w:numPr>
+          <w:ilvl w:val="0"/>
+          <w:numId w:val="1"/>
+        </w:numPr>
+        <w:rPr>
+          <w:lang w:val="es-ES"/>
+        </w:rPr>
+      </w:pPr>
+      <w:proofErr w:type="spellStart"/>
+      <w:r>
+        <w:rPr>
+          <w:lang w:val="es-ES"/>
+        </w:rPr>
+        <w:t>GooseMatchController</w:t>
+      </w:r>
+      <w:proofErr w:type="spellEnd"/>
+    </w:p>
+    <w:p>
+      <w:pPr>
+        <w:pStyle w:val="Prrafodelista"/>
+        <w:numPr>
+          <w:ilvl w:val="0"/>
+          <w:numId w:val="1"/>
+        </w:numPr>
+        <w:rPr>
+          <w:lang w:val="es-ES"/>
+        </w:rPr>
+      </w:pPr>
+      <w:proofErr w:type="spellStart"/>
+      <w:r>
+        <w:rPr>
+          <w:lang w:val="es-ES"/>
+        </w:rPr>
+        <w:t>LudoMatchController</w:t>
+      </w:r>
+      <w:proofErr w:type="spellEnd"/>
+    </w:p>
+    <w:p>
+      <w:pPr>
+        <w:pStyle w:val="Prrafodelista"/>
+        <w:numPr>
+          <w:ilvl w:val="0"/>
+          <w:numId w:val="1"/>
+        </w:numPr>
+        <w:rPr>
+          <w:lang w:val="es-ES"/>
+        </w:rPr>
+      </w:pPr>
+      <w:proofErr w:type="spellStart"/>
+      <w:r>
+        <w:rPr>
+          <w:lang w:val="es-ES"/>
+        </w:rPr>
+        <w:t>PlayerController</w:t>
+      </w:r>
+      <w:proofErr w:type="spellEnd"/>
+    </w:p>
+    <w:p>
+      <w:pPr>
+        <w:rPr>
+          <w:lang w:val="es-ES"/>
+        </w:rPr>
+      </w:pPr>
+    </w:p>
+    <w:p>
+      <w:pPr>
+        <w:pStyle w:val="Ttulo3"/>
+        <w:rPr>
+          <w:lang w:val="es-ES"/>
+        </w:rPr>
+      </w:pPr>
+      <w:r>
+        <w:rPr>
+          <w:lang w:val="es-ES"/>
+        </w:rPr>
+        <w:t>Ventajas alcanzadas al aplicar el patrón</w:t>
+      </w:r>
+    </w:p>
+    <w:p>
+      <w:pPr>
+        <w:rPr>
+          <w:lang w:val="es-ES"/>
+        </w:rPr>
+      </w:pPr>
+      <w:r>
+        <w:rPr>
+          <w:lang w:val="es-ES"/>
+        </w:rPr>
+        <w:t xml:space="preserve">Agiliza en desarrollo de la aplicación reduciendo el tiempo invertido en diseñar nuevas vistas </w:t>
+      </w:r>
+    </w:p>
+    <w:p>
+      <w:pPr>
+        <w:rPr>
+          <w:lang w:val="es-ES"/>
+        </w:rPr>
+      </w:pPr>
+    </w:p>
+    <w:p>
+      <w:pPr>
+        <w:pStyle w:val="Ttulo2"/>
+        <w:rPr>
+          <w:lang w:val="es-ES"/>
+        </w:rPr>
+      </w:pPr>
+      <w:r>
+        <w:rPr>
+          <w:lang w:val="es-ES"/>
+        </w:rPr>
+        <w:t xml:space="preserve">Patrón: </w:t>
+      </w:r>
+      <w:proofErr w:type="spellStart"/>
+      <w:r>
+        <w:rPr>
+          <w:lang w:val="es-ES"/>
+        </w:rPr>
         <w:t>Transaction</w:t>
       </w:r>
       <w:proofErr w:type="spellEnd"/>
@@ -547,10 +857,243 @@
     </w:p>
     <w:p>
       <w:pPr>
-        <w:rPr>
-          <w:lang w:val="es-ES"/>
-        </w:rPr>
-      </w:pPr>
+        <w:pStyle w:val="Prrafodelista"/>
+        <w:numPr>
+          <w:ilvl w:val="0"/>
+          <w:numId w:val="3"/>
+        </w:numPr>
+        <w:rPr>
+          <w:lang w:val="es-ES"/>
+        </w:rPr>
+      </w:pPr>
+      <w:proofErr w:type="spellStart"/>
+      <w:r>
+        <w:rPr>
+          <w:lang w:val="es-ES"/>
+        </w:rPr>
+        <w:t>AchievementService</w:t>
+      </w:r>
+      <w:proofErr w:type="spellEnd"/>
+    </w:p>
+    <w:p>
+      <w:pPr>
+        <w:pStyle w:val="Prrafodelista"/>
+        <w:numPr>
+          <w:ilvl w:val="0"/>
+          <w:numId w:val="3"/>
+        </w:numPr>
+        <w:rPr>
+          <w:lang w:val="es-ES"/>
+        </w:rPr>
+      </w:pPr>
+      <w:proofErr w:type="spellStart"/>
+      <w:r>
+        <w:rPr>
+          <w:lang w:val="es-ES"/>
+        </w:rPr>
+        <w:t>GooseBoardService</w:t>
+      </w:r>
+      <w:proofErr w:type="spellEnd"/>
+    </w:p>
+    <w:p>
+      <w:pPr>
+        <w:pStyle w:val="Prrafodelista"/>
+        <w:numPr>
+          <w:ilvl w:val="0"/>
+          <w:numId w:val="3"/>
+        </w:numPr>
+        <w:rPr>
+          <w:lang w:val="es-ES"/>
+        </w:rPr>
+      </w:pPr>
+      <w:proofErr w:type="spellStart"/>
+      <w:r>
+        <w:rPr>
+          <w:lang w:val="es-ES"/>
+        </w:rPr>
+        <w:t>LudoBoardService</w:t>
+      </w:r>
+      <w:proofErr w:type="spellEnd"/>
+    </w:p>
+    <w:p>
+      <w:pPr>
+        <w:pStyle w:val="Prrafodelista"/>
+        <w:numPr>
+          <w:ilvl w:val="0"/>
+          <w:numId w:val="3"/>
+        </w:numPr>
+        <w:rPr>
+          <w:lang w:val="es-ES"/>
+        </w:rPr>
+      </w:pPr>
+      <w:proofErr w:type="spellStart"/>
+      <w:r>
+        <w:rPr>
+          <w:lang w:val="es-ES"/>
+        </w:rPr>
+        <w:t>GooseMatchService</w:t>
+      </w:r>
+      <w:proofErr w:type="spellEnd"/>
+    </w:p>
+    <w:p>
+      <w:pPr>
+        <w:pStyle w:val="Prrafodelista"/>
+        <w:numPr>
+          <w:ilvl w:val="0"/>
+          <w:numId w:val="3"/>
+        </w:numPr>
+        <w:rPr>
+          <w:lang w:val="es-ES"/>
+        </w:rPr>
+      </w:pPr>
+      <w:proofErr w:type="spellStart"/>
+      <w:r>
+        <w:rPr>
+          <w:lang w:val="es-ES"/>
+        </w:rPr>
+        <w:t>LudoMatchService</w:t>
+      </w:r>
+      <w:proofErr w:type="spellEnd"/>
+    </w:p>
+    <w:p>
+      <w:pPr>
+        <w:pStyle w:val="Prrafodelista"/>
+        <w:numPr>
+          <w:ilvl w:val="0"/>
+          <w:numId w:val="3"/>
+        </w:numPr>
+        <w:rPr>
+          <w:lang w:val="es-ES"/>
+        </w:rPr>
+      </w:pPr>
+      <w:proofErr w:type="spellStart"/>
+      <w:r>
+        <w:rPr>
+          <w:lang w:val="es-ES"/>
+        </w:rPr>
+        <w:t>GooseChipService</w:t>
+      </w:r>
+      <w:proofErr w:type="spellEnd"/>
+    </w:p>
+    <w:p>
+      <w:pPr>
+        <w:pStyle w:val="Prrafodelista"/>
+        <w:numPr>
+          <w:ilvl w:val="0"/>
+          <w:numId w:val="3"/>
+        </w:numPr>
+        <w:rPr>
+          <w:lang w:val="es-ES"/>
+        </w:rPr>
+      </w:pPr>
+      <w:proofErr w:type="spellStart"/>
+      <w:r>
+        <w:rPr>
+          <w:lang w:val="es-ES"/>
+        </w:rPr>
+        <w:t>LudoChipService</w:t>
+      </w:r>
+      <w:proofErr w:type="spellEnd"/>
+    </w:p>
+    <w:p>
+      <w:pPr>
+        <w:pStyle w:val="Prrafodelista"/>
+        <w:numPr>
+          <w:ilvl w:val="0"/>
+          <w:numId w:val="3"/>
+        </w:numPr>
+        <w:rPr>
+          <w:lang w:val="es-ES"/>
+        </w:rPr>
+      </w:pPr>
+      <w:proofErr w:type="spellStart"/>
+      <w:r>
+        <w:rPr>
+          <w:lang w:val="es-ES"/>
+        </w:rPr>
+        <w:t>PlayerService</w:t>
+      </w:r>
+      <w:proofErr w:type="spellEnd"/>
+    </w:p>
+    <w:p>
+      <w:pPr>
+        <w:pStyle w:val="Prrafodelista"/>
+        <w:numPr>
+          <w:ilvl w:val="0"/>
+          <w:numId w:val="3"/>
+        </w:numPr>
+        <w:rPr>
+          <w:lang w:val="es-ES"/>
+        </w:rPr>
+      </w:pPr>
+      <w:proofErr w:type="spellStart"/>
+      <w:r>
+        <w:rPr>
+          <w:lang w:val="es-ES"/>
+        </w:rPr>
+        <w:t>PlayerGooseStatsService</w:t>
+      </w:r>
+      <w:proofErr w:type="spellEnd"/>
+    </w:p>
+    <w:p>
+      <w:pPr>
+        <w:pStyle w:val="Prrafodelista"/>
+        <w:numPr>
+          <w:ilvl w:val="0"/>
+          <w:numId w:val="3"/>
+        </w:numPr>
+        <w:rPr>
+          <w:lang w:val="es-ES"/>
+        </w:rPr>
+      </w:pPr>
+      <w:proofErr w:type="spellStart"/>
+      <w:r>
+        <w:rPr>
+          <w:lang w:val="es-ES"/>
+        </w:rPr>
+        <w:t>PlayerLudoStatsService</w:t>
+      </w:r>
+      <w:proofErr w:type="spellEnd"/>
+    </w:p>
+    <w:p>
+      <w:pPr>
+        <w:pStyle w:val="Prrafodelista"/>
+        <w:numPr>
+          <w:ilvl w:val="0"/>
+          <w:numId w:val="3"/>
+        </w:numPr>
+        <w:rPr>
+          <w:lang w:val="es-ES"/>
+        </w:rPr>
+      </w:pPr>
+      <w:proofErr w:type="spellStart"/>
+      <w:r>
+        <w:rPr>
+          <w:lang w:val="es-ES"/>
+        </w:rPr>
+        <w:t>AuthoritiesService</w:t>
+      </w:r>
+      <w:proofErr w:type="spellEnd"/>
+    </w:p>
+    <w:p>
+      <w:pPr>
+        <w:pStyle w:val="Prrafodelista"/>
+        <w:numPr>
+          <w:ilvl w:val="0"/>
+          <w:numId w:val="3"/>
+        </w:numPr>
+        <w:rPr>
+          <w:lang w:val="es-ES"/>
+        </w:rPr>
+      </w:pPr>
+      <w:proofErr w:type="spellStart"/>
+      <w:r>
+        <w:rPr>
+          <w:lang w:val="es-ES"/>
+        </w:rPr>
+        <w:t>UserService</w:t>
+      </w:r>
+      <w:proofErr w:type="spellEnd"/>
     </w:p>
     <w:p>
       <w:pPr>
@@ -577,266 +1120,6 @@
           <w:lang w:val="es-ES"/>
         </w:rPr>
         <w:t>Reduce el tamaño de los problemas mas grandes en un conjunto de pasos más sencillos mejorando así la mantenibilidad del código.</w:t>
-      </w:r>
-    </w:p>
-    <w:p>
-      <w:pPr>
-        <w:rPr>
-          <w:lang w:val="es-ES"/>
-        </w:rPr>
-      </w:pPr>
-    </w:p>
-    <w:p>
-      <w:pPr>
-        <w:pStyle w:val="Ttulo2"/>
-        <w:rPr>
-          <w:lang w:val="es-ES"/>
-        </w:rPr>
-      </w:pPr>
-      <w:r>
-        <w:rPr>
-          <w:lang w:val="es-ES"/>
-        </w:rPr>
-        <w:t xml:space="preserve">Patrón: </w:t>
-      </w:r>
-      <w:r>
-        <w:rPr>
-          <w:lang w:val="es-ES"/>
-        </w:rPr>
-        <w:t>Table Module</w:t>
-      </w:r>
-    </w:p>
-    <w:p>
-      <w:pPr>
-        <w:pStyle w:val="Ttulo3"/>
-        <w:rPr>
-          <w:lang w:val="es-ES"/>
-        </w:rPr>
-      </w:pPr>
-      <w:r>
-        <w:rPr>
-          <w:lang w:val="es-ES"/>
-        </w:rPr>
-        <w:t>Tipo: de Diseño</w:t>
-      </w:r>
-    </w:p>
-    <w:p>
-      <w:pPr>
-        <w:pStyle w:val="Ttulo3"/>
-        <w:rPr>
-          <w:lang w:val="es-ES"/>
-        </w:rPr>
-      </w:pPr>
-      <w:r>
-        <w:rPr>
-          <w:lang w:val="es-ES"/>
-        </w:rPr>
-        <w:t>Contexto de Aplicación</w:t>
-      </w:r>
-    </w:p>
-    <w:p>
-      <w:pPr>
-        <w:rPr>
-          <w:lang w:val="es-ES"/>
-        </w:rPr>
-      </w:pPr>
-      <w:r>
-        <w:rPr>
-          <w:lang w:val="es-ES"/>
-        </w:rPr>
-        <w:t>Organiza la lógica de la aplicación con una clase por tabla de una</w:t>
-      </w:r>
-      <w:r>
-        <w:rPr>
-          <w:lang w:val="es-ES"/>
-        </w:rPr>
-        <w:t xml:space="preserve"> de una forma similar a como lo hacen los servicios. Cada entidad tiene su propio servicio que maneja la lógica de los datos entre los atributos y las tablas.</w:t>
-      </w:r>
-    </w:p>
-    <w:p>
-      <w:pPr>
-        <w:pStyle w:val="Ttulo3"/>
-        <w:rPr>
-          <w:lang w:val="es-ES"/>
-        </w:rPr>
-      </w:pPr>
-      <w:r>
-        <w:rPr>
-          <w:lang w:val="es-ES"/>
-        </w:rPr>
-        <w:t>Clases o paquetes creados</w:t>
-      </w:r>
-    </w:p>
-    <w:p>
-      <w:pPr>
-        <w:rPr>
-          <w:lang w:val="es-ES"/>
-        </w:rPr>
-      </w:pPr>
-    </w:p>
-    <w:p>
-      <w:pPr>
-        <w:pStyle w:val="Ttulo3"/>
-        <w:rPr>
-          <w:lang w:val="es-ES"/>
-        </w:rPr>
-      </w:pPr>
-      <w:r>
-        <w:rPr>
-          <w:lang w:val="es-ES"/>
-        </w:rPr>
-        <w:t>Ventajas alcanzadas al aplicar el patrón</w:t>
-      </w:r>
-    </w:p>
-    <w:p>
-      <w:pPr>
-        <w:rPr>
-          <w:lang w:val="es-ES"/>
-        </w:rPr>
-      </w:pPr>
-      <w:r>
-        <w:rPr>
-          <w:lang w:val="es-ES"/>
-        </w:rPr>
-        <w:t>Mejora la mantenibilidad del código y la manejabilidad de los posibles cambios que se puedan hacer sobre este.</w:t>
-      </w:r>
-    </w:p>
-    <w:p>
-      <w:pPr>
-        <w:rPr>
-          <w:lang w:val="es-ES"/>
-        </w:rPr>
-      </w:pPr>
-    </w:p>
-    <w:p>
-      <w:pPr>
-        <w:pStyle w:val="Ttulo2"/>
-        <w:rPr>
-          <w:lang w:val="es-ES"/>
-        </w:rPr>
-      </w:pPr>
-      <w:r>
-        <w:rPr>
-          <w:lang w:val="es-ES"/>
-        </w:rPr>
-        <w:t xml:space="preserve">Patrón: </w:t>
-      </w:r>
-      <w:proofErr w:type="spellStart"/>
-      <w:r>
-        <w:rPr>
-          <w:lang w:val="es-ES"/>
-        </w:rPr>
-        <w:t>Domain</w:t>
-      </w:r>
-      <w:proofErr w:type="spellEnd"/>
-      <w:r>
-        <w:rPr>
-          <w:lang w:val="es-ES"/>
-        </w:rPr>
-        <w:t xml:space="preserve"> </w:t>
-      </w:r>
-      <w:proofErr w:type="spellStart"/>
-      <w:r>
-        <w:rPr>
-          <w:lang w:val="es-ES"/>
-        </w:rPr>
-        <w:t>Model</w:t>
-      </w:r>
-      <w:proofErr w:type="spellEnd"/>
-    </w:p>
-    <w:p>
-      <w:pPr>
-        <w:pStyle w:val="Ttulo3"/>
-        <w:rPr>
-          <w:lang w:val="es-ES"/>
-        </w:rPr>
-      </w:pPr>
-      <w:r>
-        <w:rPr>
-          <w:lang w:val="es-ES"/>
-        </w:rPr>
-        <w:t>Tipo: de Diseño</w:t>
-      </w:r>
-    </w:p>
-    <w:p>
-      <w:pPr>
-        <w:pStyle w:val="Ttulo3"/>
-        <w:rPr>
-          <w:lang w:val="es-ES"/>
-        </w:rPr>
-      </w:pPr>
-      <w:r>
-        <w:rPr>
-          <w:lang w:val="es-ES"/>
-        </w:rPr>
-        <w:t>Contexto de Aplicación</w:t>
-      </w:r>
-    </w:p>
-    <w:p>
-      <w:pPr>
-        <w:rPr>
-          <w:lang w:val="es-ES"/>
-        </w:rPr>
-      </w:pPr>
-      <w:r>
-        <w:rPr>
-          <w:lang w:val="es-ES"/>
-        </w:rPr>
-        <w:t>Se usa para diferenciar atributos más complejos y sus relaciones como por ejemplo los jugadores</w:t>
-      </w:r>
-      <w:r>
-        <w:rPr>
-          <w:lang w:val="es-ES"/>
-        </w:rPr>
-        <w:t xml:space="preserve"> y sus logros un logro puede tener unas características al igual que su jugador y estos están claramente relacionados entre ellos.</w:t>
-      </w:r>
-    </w:p>
-    <w:p>
-      <w:pPr>
-        <w:pStyle w:val="Ttulo3"/>
-        <w:rPr>
-          <w:lang w:val="es-ES"/>
-        </w:rPr>
-      </w:pPr>
-      <w:r>
-        <w:rPr>
-          <w:lang w:val="es-ES"/>
-        </w:rPr>
-        <w:t>Clases o paquetes creados</w:t>
-      </w:r>
-    </w:p>
-    <w:p>
-      <w:pPr>
-        <w:rPr>
-          <w:lang w:val="es-ES"/>
-        </w:rPr>
-      </w:pPr>
-    </w:p>
-    <w:p>
-      <w:pPr>
-        <w:pStyle w:val="Ttulo3"/>
-        <w:rPr>
-          <w:lang w:val="es-ES"/>
-        </w:rPr>
-      </w:pPr>
-      <w:r>
-        <w:rPr>
-          <w:lang w:val="es-ES"/>
-        </w:rPr>
-        <w:t>Ventajas alcanzadas al aplicar el patrón</w:t>
-      </w:r>
-    </w:p>
-    <w:p>
-      <w:pPr>
-        <w:rPr>
-          <w:lang w:val="es-ES"/>
-        </w:rPr>
-      </w:pPr>
-      <w:r>
-        <w:rPr>
-          <w:lang w:val="es-ES"/>
-        </w:rPr>
-        <w:t>Distribuye la lógica de la aplicación en distintas clases reduciendo el tamaño del problema y su manejabilidad.</w:t>
       </w:r>
     </w:p>
     <w:p>
@@ -860,6 +1143,591 @@
         <w:lastRenderedPageBreak/>
         <w:t xml:space="preserve">Patrón: </w:t>
       </w:r>
+      <w:r>
+        <w:rPr>
+          <w:lang w:val="es-ES"/>
+        </w:rPr>
+        <w:t>Table Module</w:t>
+      </w:r>
+    </w:p>
+    <w:p>
+      <w:pPr>
+        <w:pStyle w:val="Ttulo3"/>
+        <w:rPr>
+          <w:lang w:val="es-ES"/>
+        </w:rPr>
+      </w:pPr>
+      <w:r>
+        <w:rPr>
+          <w:lang w:val="es-ES"/>
+        </w:rPr>
+        <w:t>Tipo: de Diseño</w:t>
+      </w:r>
+    </w:p>
+    <w:p>
+      <w:pPr>
+        <w:pStyle w:val="Ttulo3"/>
+        <w:rPr>
+          <w:lang w:val="es-ES"/>
+        </w:rPr>
+      </w:pPr>
+      <w:r>
+        <w:rPr>
+          <w:lang w:val="es-ES"/>
+        </w:rPr>
+        <w:t>Contexto de Aplicación</w:t>
+      </w:r>
+    </w:p>
+    <w:p>
+      <w:pPr>
+        <w:rPr>
+          <w:lang w:val="es-ES"/>
+        </w:rPr>
+      </w:pPr>
+      <w:r>
+        <w:rPr>
+          <w:lang w:val="es-ES"/>
+        </w:rPr>
+        <w:t>Organiza la lógica de la aplicación con una clase por tabla de una</w:t>
+      </w:r>
+      <w:r>
+        <w:rPr>
+          <w:lang w:val="es-ES"/>
+        </w:rPr>
+        <w:t xml:space="preserve"> de una forma similar a como lo hacen los servicios. Cada entidad tiene su propio servicio que maneja la lógica de los datos entre los atributos y las tablas.</w:t>
+      </w:r>
+    </w:p>
+    <w:p>
+      <w:pPr>
+        <w:pStyle w:val="Ttulo3"/>
+        <w:rPr>
+          <w:lang w:val="es-ES"/>
+        </w:rPr>
+      </w:pPr>
+      <w:r>
+        <w:rPr>
+          <w:lang w:val="es-ES"/>
+        </w:rPr>
+        <w:t>Clases o paquetes creados</w:t>
+      </w:r>
+    </w:p>
+    <w:p>
+      <w:pPr>
+        <w:pStyle w:val="Prrafodelista"/>
+        <w:numPr>
+          <w:ilvl w:val="0"/>
+          <w:numId w:val="3"/>
+        </w:numPr>
+        <w:rPr>
+          <w:lang w:val="es-ES"/>
+        </w:rPr>
+      </w:pPr>
+      <w:proofErr w:type="spellStart"/>
+      <w:r>
+        <w:rPr>
+          <w:lang w:val="es-ES"/>
+        </w:rPr>
+        <w:t>AchievementService</w:t>
+      </w:r>
+      <w:proofErr w:type="spellEnd"/>
+    </w:p>
+    <w:p>
+      <w:pPr>
+        <w:pStyle w:val="Prrafodelista"/>
+        <w:numPr>
+          <w:ilvl w:val="0"/>
+          <w:numId w:val="3"/>
+        </w:numPr>
+        <w:rPr>
+          <w:lang w:val="es-ES"/>
+        </w:rPr>
+      </w:pPr>
+      <w:proofErr w:type="spellStart"/>
+      <w:r>
+        <w:rPr>
+          <w:lang w:val="es-ES"/>
+        </w:rPr>
+        <w:t>GooseBoardService</w:t>
+      </w:r>
+      <w:proofErr w:type="spellEnd"/>
+    </w:p>
+    <w:p>
+      <w:pPr>
+        <w:pStyle w:val="Prrafodelista"/>
+        <w:numPr>
+          <w:ilvl w:val="0"/>
+          <w:numId w:val="3"/>
+        </w:numPr>
+        <w:rPr>
+          <w:lang w:val="es-ES"/>
+        </w:rPr>
+      </w:pPr>
+      <w:proofErr w:type="spellStart"/>
+      <w:r>
+        <w:rPr>
+          <w:lang w:val="es-ES"/>
+        </w:rPr>
+        <w:t>LudoBoardService</w:t>
+      </w:r>
+      <w:proofErr w:type="spellEnd"/>
+    </w:p>
+    <w:p>
+      <w:pPr>
+        <w:pStyle w:val="Prrafodelista"/>
+        <w:numPr>
+          <w:ilvl w:val="0"/>
+          <w:numId w:val="3"/>
+        </w:numPr>
+        <w:rPr>
+          <w:lang w:val="es-ES"/>
+        </w:rPr>
+      </w:pPr>
+      <w:proofErr w:type="spellStart"/>
+      <w:r>
+        <w:rPr>
+          <w:lang w:val="es-ES"/>
+        </w:rPr>
+        <w:t>GooseMatchService</w:t>
+      </w:r>
+      <w:proofErr w:type="spellEnd"/>
+    </w:p>
+    <w:p>
+      <w:pPr>
+        <w:pStyle w:val="Prrafodelista"/>
+        <w:numPr>
+          <w:ilvl w:val="0"/>
+          <w:numId w:val="3"/>
+        </w:numPr>
+        <w:rPr>
+          <w:lang w:val="es-ES"/>
+        </w:rPr>
+      </w:pPr>
+      <w:proofErr w:type="spellStart"/>
+      <w:r>
+        <w:rPr>
+          <w:lang w:val="es-ES"/>
+        </w:rPr>
+        <w:t>LudoMatchService</w:t>
+      </w:r>
+      <w:proofErr w:type="spellEnd"/>
+    </w:p>
+    <w:p>
+      <w:pPr>
+        <w:pStyle w:val="Prrafodelista"/>
+        <w:numPr>
+          <w:ilvl w:val="0"/>
+          <w:numId w:val="3"/>
+        </w:numPr>
+        <w:rPr>
+          <w:lang w:val="es-ES"/>
+        </w:rPr>
+      </w:pPr>
+      <w:proofErr w:type="spellStart"/>
+      <w:r>
+        <w:rPr>
+          <w:lang w:val="es-ES"/>
+        </w:rPr>
+        <w:t>GooseChipService</w:t>
+      </w:r>
+      <w:proofErr w:type="spellEnd"/>
+    </w:p>
+    <w:p>
+      <w:pPr>
+        <w:pStyle w:val="Prrafodelista"/>
+        <w:numPr>
+          <w:ilvl w:val="0"/>
+          <w:numId w:val="3"/>
+        </w:numPr>
+        <w:rPr>
+          <w:lang w:val="es-ES"/>
+        </w:rPr>
+      </w:pPr>
+      <w:proofErr w:type="spellStart"/>
+      <w:r>
+        <w:rPr>
+          <w:lang w:val="es-ES"/>
+        </w:rPr>
+        <w:t>LudoChipService</w:t>
+      </w:r>
+      <w:proofErr w:type="spellEnd"/>
+    </w:p>
+    <w:p>
+      <w:pPr>
+        <w:pStyle w:val="Prrafodelista"/>
+        <w:numPr>
+          <w:ilvl w:val="0"/>
+          <w:numId w:val="3"/>
+        </w:numPr>
+        <w:rPr>
+          <w:lang w:val="es-ES"/>
+        </w:rPr>
+      </w:pPr>
+      <w:proofErr w:type="spellStart"/>
+      <w:r>
+        <w:rPr>
+          <w:lang w:val="es-ES"/>
+        </w:rPr>
+        <w:t>PlayerService</w:t>
+      </w:r>
+      <w:proofErr w:type="spellEnd"/>
+    </w:p>
+    <w:p>
+      <w:pPr>
+        <w:pStyle w:val="Prrafodelista"/>
+        <w:numPr>
+          <w:ilvl w:val="0"/>
+          <w:numId w:val="3"/>
+        </w:numPr>
+        <w:rPr>
+          <w:lang w:val="es-ES"/>
+        </w:rPr>
+      </w:pPr>
+      <w:proofErr w:type="spellStart"/>
+      <w:r>
+        <w:rPr>
+          <w:lang w:val="es-ES"/>
+        </w:rPr>
+        <w:t>PlayerGooseStatsService</w:t>
+      </w:r>
+      <w:proofErr w:type="spellEnd"/>
+    </w:p>
+    <w:p>
+      <w:pPr>
+        <w:pStyle w:val="Prrafodelista"/>
+        <w:numPr>
+          <w:ilvl w:val="0"/>
+          <w:numId w:val="3"/>
+        </w:numPr>
+        <w:rPr>
+          <w:lang w:val="es-ES"/>
+        </w:rPr>
+      </w:pPr>
+      <w:proofErr w:type="spellStart"/>
+      <w:r>
+        <w:rPr>
+          <w:lang w:val="es-ES"/>
+        </w:rPr>
+        <w:t>PlayerLudoStatsService</w:t>
+      </w:r>
+      <w:proofErr w:type="spellEnd"/>
+    </w:p>
+    <w:p>
+      <w:pPr>
+        <w:pStyle w:val="Prrafodelista"/>
+        <w:numPr>
+          <w:ilvl w:val="0"/>
+          <w:numId w:val="3"/>
+        </w:numPr>
+        <w:rPr>
+          <w:lang w:val="es-ES"/>
+        </w:rPr>
+      </w:pPr>
+      <w:proofErr w:type="spellStart"/>
+      <w:r>
+        <w:rPr>
+          <w:lang w:val="es-ES"/>
+        </w:rPr>
+        <w:t>AuthoritiesService</w:t>
+      </w:r>
+      <w:proofErr w:type="spellEnd"/>
+    </w:p>
+    <w:p>
+      <w:pPr>
+        <w:pStyle w:val="Prrafodelista"/>
+        <w:numPr>
+          <w:ilvl w:val="0"/>
+          <w:numId w:val="3"/>
+        </w:numPr>
+        <w:rPr>
+          <w:lang w:val="es-ES"/>
+        </w:rPr>
+      </w:pPr>
+      <w:proofErr w:type="spellStart"/>
+      <w:r>
+        <w:rPr>
+          <w:lang w:val="es-ES"/>
+        </w:rPr>
+        <w:t>UserService</w:t>
+      </w:r>
+      <w:proofErr w:type="spellEnd"/>
+    </w:p>
+    <w:p>
+      <w:pPr>
+        <w:pStyle w:val="Ttulo3"/>
+        <w:rPr>
+          <w:lang w:val="es-ES"/>
+        </w:rPr>
+      </w:pPr>
+      <w:r>
+        <w:rPr>
+          <w:lang w:val="es-ES"/>
+        </w:rPr>
+        <w:t>Ventajas alcanzadas al aplicar el patrón</w:t>
+      </w:r>
+    </w:p>
+    <w:p>
+      <w:pPr>
+        <w:rPr>
+          <w:lang w:val="es-ES"/>
+        </w:rPr>
+      </w:pPr>
+      <w:r>
+        <w:rPr>
+          <w:lang w:val="es-ES"/>
+        </w:rPr>
+        <w:t>Mejora la mantenibilidad del código y la manejabilidad de los posibles cambios que se puedan hacer sobre este.</w:t>
+      </w:r>
+    </w:p>
+    <w:p>
+      <w:pPr>
+        <w:rPr>
+          <w:lang w:val="es-ES"/>
+        </w:rPr>
+      </w:pPr>
+    </w:p>
+    <w:p>
+      <w:pPr>
+        <w:pStyle w:val="Ttulo2"/>
+        <w:rPr>
+          <w:lang w:val="es-ES"/>
+        </w:rPr>
+      </w:pPr>
+      <w:r>
+        <w:rPr>
+          <w:lang w:val="es-ES"/>
+        </w:rPr>
+        <w:t xml:space="preserve">Patrón: </w:t>
+      </w:r>
+      <w:proofErr w:type="spellStart"/>
+      <w:r>
+        <w:rPr>
+          <w:lang w:val="es-ES"/>
+        </w:rPr>
+        <w:t>Domain</w:t>
+      </w:r>
+      <w:proofErr w:type="spellEnd"/>
+      <w:r>
+        <w:rPr>
+          <w:lang w:val="es-ES"/>
+        </w:rPr>
+        <w:t xml:space="preserve"> </w:t>
+      </w:r>
+      <w:proofErr w:type="spellStart"/>
+      <w:r>
+        <w:rPr>
+          <w:lang w:val="es-ES"/>
+        </w:rPr>
+        <w:t>Model</w:t>
+      </w:r>
+      <w:proofErr w:type="spellEnd"/>
+    </w:p>
+    <w:p>
+      <w:pPr>
+        <w:pStyle w:val="Ttulo3"/>
+        <w:rPr>
+          <w:lang w:val="es-ES"/>
+        </w:rPr>
+      </w:pPr>
+      <w:r>
+        <w:rPr>
+          <w:lang w:val="es-ES"/>
+        </w:rPr>
+        <w:t>Tipo: de Diseño</w:t>
+      </w:r>
+    </w:p>
+    <w:p>
+      <w:pPr>
+        <w:pStyle w:val="Ttulo3"/>
+        <w:rPr>
+          <w:lang w:val="es-ES"/>
+        </w:rPr>
+      </w:pPr>
+      <w:r>
+        <w:rPr>
+          <w:lang w:val="es-ES"/>
+        </w:rPr>
+        <w:t>Contexto de Aplicación</w:t>
+      </w:r>
+    </w:p>
+    <w:p>
+      <w:pPr>
+        <w:rPr>
+          <w:lang w:val="es-ES"/>
+        </w:rPr>
+      </w:pPr>
+      <w:r>
+        <w:rPr>
+          <w:lang w:val="es-ES"/>
+        </w:rPr>
+        <w:t>Se usa para diferenciar atributos más complejos y sus relaciones como por ejemplo los jugadores</w:t>
+      </w:r>
+      <w:r>
+        <w:rPr>
+          <w:lang w:val="es-ES"/>
+        </w:rPr>
+        <w:t xml:space="preserve"> y sus logros un logro puede tener unas características al igual que su jugador y estos están claramente relacionados entre ellos.</w:t>
+      </w:r>
+    </w:p>
+    <w:p>
+      <w:pPr>
+        <w:pStyle w:val="Ttulo3"/>
+        <w:rPr>
+          <w:lang w:val="es-ES"/>
+        </w:rPr>
+      </w:pPr>
+      <w:r>
+        <w:rPr>
+          <w:lang w:val="es-ES"/>
+        </w:rPr>
+        <w:t>Clases o paquetes creados</w:t>
+      </w:r>
+    </w:p>
+    <w:p>
+      <w:pPr>
+        <w:pStyle w:val="Prrafodelista"/>
+        <w:numPr>
+          <w:ilvl w:val="0"/>
+          <w:numId w:val="4"/>
+        </w:numPr>
+        <w:rPr>
+          <w:lang w:val="es-ES"/>
+        </w:rPr>
+      </w:pPr>
+      <w:r>
+        <w:rPr>
+          <w:lang w:val="es-ES"/>
+        </w:rPr>
+        <w:t>Player</w:t>
+      </w:r>
+    </w:p>
+    <w:p>
+      <w:pPr>
+        <w:pStyle w:val="Prrafodelista"/>
+        <w:numPr>
+          <w:ilvl w:val="0"/>
+          <w:numId w:val="4"/>
+        </w:numPr>
+        <w:rPr>
+          <w:lang w:val="es-ES"/>
+        </w:rPr>
+      </w:pPr>
+      <w:proofErr w:type="spellStart"/>
+      <w:r>
+        <w:rPr>
+          <w:lang w:val="es-ES"/>
+        </w:rPr>
+        <w:t>PlayerGooseStats</w:t>
+      </w:r>
+      <w:proofErr w:type="spellEnd"/>
+    </w:p>
+    <w:p>
+      <w:pPr>
+        <w:pStyle w:val="Prrafodelista"/>
+        <w:numPr>
+          <w:ilvl w:val="0"/>
+          <w:numId w:val="4"/>
+        </w:numPr>
+        <w:rPr>
+          <w:lang w:val="es-ES"/>
+        </w:rPr>
+      </w:pPr>
+      <w:proofErr w:type="spellStart"/>
+      <w:r>
+        <w:rPr>
+          <w:lang w:val="es-ES"/>
+        </w:rPr>
+        <w:t>PlayerLudoStats</w:t>
+      </w:r>
+      <w:proofErr w:type="spellEnd"/>
+    </w:p>
+    <w:p>
+      <w:pPr>
+        <w:pStyle w:val="Prrafodelista"/>
+        <w:numPr>
+          <w:ilvl w:val="0"/>
+          <w:numId w:val="4"/>
+        </w:numPr>
+        <w:rPr>
+          <w:lang w:val="es-ES"/>
+        </w:rPr>
+      </w:pPr>
+      <w:proofErr w:type="spellStart"/>
+      <w:r>
+        <w:rPr>
+          <w:lang w:val="es-ES"/>
+        </w:rPr>
+        <w:t>User</w:t>
+      </w:r>
+      <w:proofErr w:type="spellEnd"/>
+    </w:p>
+    <w:p>
+      <w:pPr>
+        <w:pStyle w:val="Prrafodelista"/>
+        <w:numPr>
+          <w:ilvl w:val="0"/>
+          <w:numId w:val="4"/>
+        </w:numPr>
+        <w:rPr>
+          <w:lang w:val="es-ES"/>
+        </w:rPr>
+      </w:pPr>
+      <w:proofErr w:type="spellStart"/>
+      <w:r>
+        <w:rPr>
+          <w:lang w:val="es-ES"/>
+        </w:rPr>
+        <w:t>Authorities</w:t>
+      </w:r>
+      <w:proofErr w:type="spellEnd"/>
+    </w:p>
+    <w:p>
+      <w:pPr>
+        <w:pStyle w:val="Ttulo3"/>
+        <w:rPr>
+          <w:lang w:val="es-ES"/>
+        </w:rPr>
+      </w:pPr>
+      <w:r>
+        <w:rPr>
+          <w:lang w:val="es-ES"/>
+        </w:rPr>
+        <w:t>Ventajas alcanzadas al aplicar el patrón</w:t>
+      </w:r>
+    </w:p>
+    <w:p>
+      <w:pPr>
+        <w:rPr>
+          <w:lang w:val="es-ES"/>
+        </w:rPr>
+      </w:pPr>
+      <w:r>
+        <w:rPr>
+          <w:lang w:val="es-ES"/>
+        </w:rPr>
+        <w:t>Distribuye la lógica de la aplicación en distintas clases reduciendo el tamaño del problema y su manejabilidad.</w:t>
+      </w:r>
+    </w:p>
+    <w:p>
+      <w:pPr>
+        <w:rPr>
+          <w:lang w:val="es-ES"/>
+        </w:rPr>
+      </w:pPr>
+    </w:p>
+    <w:p>
+      <w:pPr>
+        <w:pStyle w:val="Ttulo2"/>
+        <w:rPr>
+          <w:lang w:val="es-ES"/>
+        </w:rPr>
+      </w:pPr>
+      <w:r>
+        <w:rPr>
+          <w:lang w:val="es-ES"/>
+        </w:rPr>
+        <w:lastRenderedPageBreak/>
+        <w:t xml:space="preserve">Patrón: </w:t>
+      </w:r>
       <w:proofErr w:type="spellStart"/>
       <w:r>
         <w:rPr>
@@ -921,21 +1789,19 @@
         <w:rPr>
           <w:lang w:val="es-ES"/>
         </w:rPr>
-        <w:t xml:space="preserve">Se usa en </w:t>
-      </w:r>
-      <w:proofErr w:type="gramStart"/>
-      <w:r>
-        <w:rPr>
-          <w:lang w:val="es-ES"/>
-        </w:rPr>
-        <w:t>la clases denominadas</w:t>
-      </w:r>
-      <w:proofErr w:type="gramEnd"/>
-      <w:r>
-        <w:rPr>
-          <w:lang w:val="es-ES"/>
-        </w:rPr>
-        <w:t xml:space="preserve"> como servicios y se encargan de la comunicación entre los controladores y los repositorios además de manejar la mayor parte de la lógica sobre los datos.</w:t>
+        <w:t>Se usa en l</w:t>
+      </w:r>
+      <w:r>
+        <w:rPr>
+          <w:lang w:val="es-ES"/>
+        </w:rPr>
+        <w:t>os</w:t>
+      </w:r>
+      <w:r>
+        <w:rPr>
+          <w:lang w:val="es-ES"/>
+        </w:rPr>
+        <w:t xml:space="preserve"> servicios y se encargan de la comunicación entre los controladores y los repositorios además de manejar la mayor parte de la lógica sobre los datos.</w:t>
       </w:r>
     </w:p>
     <w:p>
@@ -954,6 +1820,246 @@
     </w:p>
     <w:p>
       <w:pPr>
+        <w:pStyle w:val="Prrafodelista"/>
+        <w:numPr>
+          <w:ilvl w:val="0"/>
+          <w:numId w:val="3"/>
+        </w:numPr>
+        <w:rPr>
+          <w:lang w:val="es-ES"/>
+        </w:rPr>
+      </w:pPr>
+      <w:proofErr w:type="spellStart"/>
+      <w:r>
+        <w:rPr>
+          <w:lang w:val="es-ES"/>
+        </w:rPr>
+        <w:t>AchievementService</w:t>
+      </w:r>
+      <w:proofErr w:type="spellEnd"/>
+    </w:p>
+    <w:p>
+      <w:pPr>
+        <w:pStyle w:val="Prrafodelista"/>
+        <w:numPr>
+          <w:ilvl w:val="0"/>
+          <w:numId w:val="3"/>
+        </w:numPr>
+        <w:rPr>
+          <w:lang w:val="es-ES"/>
+        </w:rPr>
+      </w:pPr>
+      <w:proofErr w:type="spellStart"/>
+      <w:r>
+        <w:rPr>
+          <w:lang w:val="es-ES"/>
+        </w:rPr>
+        <w:t>GooseBoardService</w:t>
+      </w:r>
+      <w:proofErr w:type="spellEnd"/>
+    </w:p>
+    <w:p>
+      <w:pPr>
+        <w:pStyle w:val="Prrafodelista"/>
+        <w:numPr>
+          <w:ilvl w:val="0"/>
+          <w:numId w:val="3"/>
+        </w:numPr>
+        <w:rPr>
+          <w:lang w:val="es-ES"/>
+        </w:rPr>
+      </w:pPr>
+      <w:proofErr w:type="spellStart"/>
+      <w:r>
+        <w:rPr>
+          <w:lang w:val="es-ES"/>
+        </w:rPr>
+        <w:t>LudoBoardService</w:t>
+      </w:r>
+      <w:proofErr w:type="spellEnd"/>
+    </w:p>
+    <w:p>
+      <w:pPr>
+        <w:pStyle w:val="Prrafodelista"/>
+        <w:numPr>
+          <w:ilvl w:val="0"/>
+          <w:numId w:val="3"/>
+        </w:numPr>
+        <w:rPr>
+          <w:lang w:val="es-ES"/>
+        </w:rPr>
+      </w:pPr>
+      <w:proofErr w:type="spellStart"/>
+      <w:r>
+        <w:rPr>
+          <w:lang w:val="es-ES"/>
+        </w:rPr>
+        <w:t>GooseMatchService</w:t>
+      </w:r>
+      <w:proofErr w:type="spellEnd"/>
+    </w:p>
+    <w:p>
+      <w:pPr>
+        <w:pStyle w:val="Prrafodelista"/>
+        <w:numPr>
+          <w:ilvl w:val="0"/>
+          <w:numId w:val="3"/>
+        </w:numPr>
+        <w:rPr>
+          <w:lang w:val="es-ES"/>
+        </w:rPr>
+      </w:pPr>
+      <w:proofErr w:type="spellStart"/>
+      <w:r>
+        <w:rPr>
+          <w:lang w:val="es-ES"/>
+        </w:rPr>
+        <w:t>LudoMatchService</w:t>
+      </w:r>
+      <w:proofErr w:type="spellEnd"/>
+    </w:p>
+    <w:p>
+      <w:pPr>
+        <w:pStyle w:val="Prrafodelista"/>
+        <w:numPr>
+          <w:ilvl w:val="0"/>
+          <w:numId w:val="3"/>
+        </w:numPr>
+        <w:rPr>
+          <w:lang w:val="es-ES"/>
+        </w:rPr>
+      </w:pPr>
+      <w:proofErr w:type="spellStart"/>
+      <w:r>
+        <w:rPr>
+          <w:lang w:val="es-ES"/>
+        </w:rPr>
+        <w:t>GooseChipService</w:t>
+      </w:r>
+      <w:proofErr w:type="spellEnd"/>
+    </w:p>
+    <w:p>
+      <w:pPr>
+        <w:pStyle w:val="Prrafodelista"/>
+        <w:numPr>
+          <w:ilvl w:val="0"/>
+          <w:numId w:val="3"/>
+        </w:numPr>
+        <w:rPr>
+          <w:lang w:val="es-ES"/>
+        </w:rPr>
+      </w:pPr>
+      <w:proofErr w:type="spellStart"/>
+      <w:r>
+        <w:rPr>
+          <w:lang w:val="es-ES"/>
+        </w:rPr>
+        <w:t>LudoChipService</w:t>
+      </w:r>
+      <w:proofErr w:type="spellEnd"/>
+    </w:p>
+    <w:p>
+      <w:pPr>
+        <w:pStyle w:val="Prrafodelista"/>
+        <w:numPr>
+          <w:ilvl w:val="0"/>
+          <w:numId w:val="3"/>
+        </w:numPr>
+        <w:rPr>
+          <w:lang w:val="es-ES"/>
+        </w:rPr>
+      </w:pPr>
+      <w:proofErr w:type="spellStart"/>
+      <w:r>
+        <w:rPr>
+          <w:lang w:val="es-ES"/>
+        </w:rPr>
+        <w:t>PlayerService</w:t>
+      </w:r>
+      <w:proofErr w:type="spellEnd"/>
+    </w:p>
+    <w:p>
+      <w:pPr>
+        <w:pStyle w:val="Prrafodelista"/>
+        <w:numPr>
+          <w:ilvl w:val="0"/>
+          <w:numId w:val="3"/>
+        </w:numPr>
+        <w:rPr>
+          <w:lang w:val="es-ES"/>
+        </w:rPr>
+      </w:pPr>
+      <w:proofErr w:type="spellStart"/>
+      <w:r>
+        <w:rPr>
+          <w:lang w:val="es-ES"/>
+        </w:rPr>
+        <w:t>PlayerGooseStatsService</w:t>
+      </w:r>
+      <w:proofErr w:type="spellEnd"/>
+    </w:p>
+    <w:p>
+      <w:pPr>
+        <w:pStyle w:val="Prrafodelista"/>
+        <w:numPr>
+          <w:ilvl w:val="0"/>
+          <w:numId w:val="3"/>
+        </w:numPr>
+        <w:rPr>
+          <w:lang w:val="es-ES"/>
+        </w:rPr>
+      </w:pPr>
+      <w:proofErr w:type="spellStart"/>
+      <w:r>
+        <w:rPr>
+          <w:lang w:val="es-ES"/>
+        </w:rPr>
+        <w:t>PlayerLudoStatsService</w:t>
+      </w:r>
+      <w:proofErr w:type="spellEnd"/>
+    </w:p>
+    <w:p>
+      <w:pPr>
+        <w:pStyle w:val="Prrafodelista"/>
+        <w:numPr>
+          <w:ilvl w:val="0"/>
+          <w:numId w:val="3"/>
+        </w:numPr>
+        <w:rPr>
+          <w:lang w:val="es-ES"/>
+        </w:rPr>
+      </w:pPr>
+      <w:proofErr w:type="spellStart"/>
+      <w:r>
+        <w:rPr>
+          <w:lang w:val="es-ES"/>
+        </w:rPr>
+        <w:t>AuthoritiesService</w:t>
+      </w:r>
+      <w:proofErr w:type="spellEnd"/>
+    </w:p>
+    <w:p>
+      <w:pPr>
+        <w:pStyle w:val="Prrafodelista"/>
+        <w:numPr>
+          <w:ilvl w:val="0"/>
+          <w:numId w:val="3"/>
+        </w:numPr>
+        <w:rPr>
+          <w:lang w:val="es-ES"/>
+        </w:rPr>
+      </w:pPr>
+      <w:proofErr w:type="spellStart"/>
+      <w:r>
+        <w:rPr>
+          <w:lang w:val="es-ES"/>
+        </w:rPr>
+        <w:t>UserService</w:t>
+      </w:r>
+      <w:proofErr w:type="spellEnd"/>
+    </w:p>
+    <w:p>
+      <w:pPr>
         <w:rPr>
           <w:lang w:val="es-ES"/>
         </w:rPr>
@@ -1092,10 +2198,175 @@
     </w:p>
     <w:p>
       <w:pPr>
-        <w:rPr>
-          <w:lang w:val="es-ES"/>
-        </w:rPr>
-      </w:pPr>
+        <w:ind w:firstLine="708"/>
+        <w:rPr>
+          <w:lang w:val="es-ES"/>
+        </w:rPr>
+      </w:pPr>
+      <w:r>
+        <w:rPr>
+          <w:lang w:val="es-ES"/>
+        </w:rPr>
+        <w:t>Tablas auditadas:</w:t>
+      </w:r>
+    </w:p>
+    <w:p>
+      <w:pPr>
+        <w:pStyle w:val="Prrafodelista"/>
+        <w:numPr>
+          <w:ilvl w:val="0"/>
+          <w:numId w:val="8"/>
+        </w:numPr>
+        <w:rPr>
+          <w:lang w:val="es-ES"/>
+        </w:rPr>
+      </w:pPr>
+      <w:proofErr w:type="spellStart"/>
+      <w:r>
+        <w:rPr>
+          <w:lang w:val="es-ES"/>
+        </w:rPr>
+        <w:t>Achievements</w:t>
+      </w:r>
+      <w:proofErr w:type="spellEnd"/>
+    </w:p>
+    <w:p>
+      <w:pPr>
+        <w:pStyle w:val="Prrafodelista"/>
+        <w:numPr>
+          <w:ilvl w:val="0"/>
+          <w:numId w:val="8"/>
+        </w:numPr>
+        <w:rPr>
+          <w:lang w:val="es-ES"/>
+        </w:rPr>
+      </w:pPr>
+      <w:proofErr w:type="spellStart"/>
+      <w:r>
+        <w:rPr>
+          <w:lang w:val="es-ES"/>
+        </w:rPr>
+        <w:t>GooseMatch</w:t>
+      </w:r>
+      <w:proofErr w:type="spellEnd"/>
+    </w:p>
+    <w:p>
+      <w:pPr>
+        <w:pStyle w:val="Prrafodelista"/>
+        <w:numPr>
+          <w:ilvl w:val="0"/>
+          <w:numId w:val="8"/>
+        </w:numPr>
+        <w:rPr>
+          <w:lang w:val="es-ES"/>
+        </w:rPr>
+      </w:pPr>
+      <w:proofErr w:type="spellStart"/>
+      <w:r>
+        <w:rPr>
+          <w:lang w:val="es-ES"/>
+        </w:rPr>
+        <w:t>LudoMatch</w:t>
+      </w:r>
+      <w:proofErr w:type="spellEnd"/>
+    </w:p>
+    <w:p>
+      <w:pPr>
+        <w:pStyle w:val="Prrafodelista"/>
+        <w:numPr>
+          <w:ilvl w:val="0"/>
+          <w:numId w:val="8"/>
+        </w:numPr>
+        <w:rPr>
+          <w:lang w:val="es-ES"/>
+        </w:rPr>
+      </w:pPr>
+      <w:r>
+        <w:rPr>
+          <w:lang w:val="es-ES"/>
+        </w:rPr>
+        <w:t>Player</w:t>
+      </w:r>
+    </w:p>
+    <w:p>
+      <w:pPr>
+        <w:pStyle w:val="Prrafodelista"/>
+        <w:numPr>
+          <w:ilvl w:val="0"/>
+          <w:numId w:val="8"/>
+        </w:numPr>
+        <w:rPr>
+          <w:lang w:val="es-ES"/>
+        </w:rPr>
+      </w:pPr>
+      <w:proofErr w:type="spellStart"/>
+      <w:r>
+        <w:rPr>
+          <w:lang w:val="es-ES"/>
+        </w:rPr>
+        <w:t>PlayerGooseStats</w:t>
+      </w:r>
+      <w:proofErr w:type="spellEnd"/>
+    </w:p>
+    <w:p>
+      <w:pPr>
+        <w:pStyle w:val="Prrafodelista"/>
+        <w:numPr>
+          <w:ilvl w:val="0"/>
+          <w:numId w:val="8"/>
+        </w:numPr>
+        <w:rPr>
+          <w:lang w:val="es-ES"/>
+        </w:rPr>
+      </w:pPr>
+      <w:proofErr w:type="spellStart"/>
+      <w:r>
+        <w:rPr>
+          <w:lang w:val="es-ES"/>
+        </w:rPr>
+        <w:t>PlayerLudoStats</w:t>
+      </w:r>
+      <w:proofErr w:type="spellEnd"/>
+    </w:p>
+    <w:p>
+      <w:pPr>
+        <w:pStyle w:val="Prrafodelista"/>
+        <w:numPr>
+          <w:ilvl w:val="0"/>
+          <w:numId w:val="8"/>
+        </w:numPr>
+        <w:rPr>
+          <w:lang w:val="es-ES"/>
+        </w:rPr>
+      </w:pPr>
+      <w:proofErr w:type="spellStart"/>
+      <w:r>
+        <w:rPr>
+          <w:lang w:val="es-ES"/>
+        </w:rPr>
+        <w:t>Authorities</w:t>
+      </w:r>
+      <w:proofErr w:type="spellEnd"/>
+    </w:p>
+    <w:p>
+      <w:pPr>
+        <w:pStyle w:val="Prrafodelista"/>
+        <w:numPr>
+          <w:ilvl w:val="0"/>
+          <w:numId w:val="8"/>
+        </w:numPr>
+        <w:rPr>
+          <w:lang w:val="es-ES"/>
+        </w:rPr>
+      </w:pPr>
+      <w:proofErr w:type="spellStart"/>
+      <w:r>
+        <w:rPr>
+          <w:lang w:val="es-ES"/>
+        </w:rPr>
+        <w:t>User</w:t>
+      </w:r>
+      <w:proofErr w:type="spellEnd"/>
     </w:p>
     <w:p>
       <w:pPr>
@@ -1108,6 +2379,7 @@
         <w:rPr>
           <w:lang w:val="es-ES"/>
         </w:rPr>
+        <w:lastRenderedPageBreak/>
         <w:t>Ventajas alcanzadas al aplicar el patrón</w:t>
       </w:r>
     </w:p>
@@ -1234,10 +2506,241 @@
     </w:p>
     <w:p>
       <w:pPr>
-        <w:rPr>
-          <w:lang w:val="es-ES"/>
-        </w:rPr>
-      </w:pPr>
+        <w:pStyle w:val="Prrafodelista"/>
+        <w:numPr>
+          <w:ilvl w:val="0"/>
+          <w:numId w:val="5"/>
+        </w:numPr>
+        <w:rPr>
+          <w:lang w:val="es-ES"/>
+        </w:rPr>
+      </w:pPr>
+      <w:proofErr w:type="spellStart"/>
+      <w:r>
+        <w:rPr>
+          <w:lang w:val="es-ES"/>
+        </w:rPr>
+        <w:t>Achievements</w:t>
+      </w:r>
+      <w:proofErr w:type="spellEnd"/>
+    </w:p>
+    <w:p>
+      <w:pPr>
+        <w:pStyle w:val="Prrafodelista"/>
+        <w:numPr>
+          <w:ilvl w:val="0"/>
+          <w:numId w:val="5"/>
+        </w:numPr>
+        <w:rPr>
+          <w:lang w:val="es-ES"/>
+        </w:rPr>
+      </w:pPr>
+      <w:proofErr w:type="spellStart"/>
+      <w:r>
+        <w:rPr>
+          <w:lang w:val="es-ES"/>
+        </w:rPr>
+        <w:t>GooseMatch</w:t>
+      </w:r>
+      <w:proofErr w:type="spellEnd"/>
+    </w:p>
+    <w:p>
+      <w:pPr>
+        <w:pStyle w:val="Prrafodelista"/>
+        <w:numPr>
+          <w:ilvl w:val="0"/>
+          <w:numId w:val="5"/>
+        </w:numPr>
+        <w:rPr>
+          <w:lang w:val="es-ES"/>
+        </w:rPr>
+      </w:pPr>
+      <w:proofErr w:type="spellStart"/>
+      <w:r>
+        <w:rPr>
+          <w:lang w:val="es-ES"/>
+        </w:rPr>
+        <w:t>LudoMatch</w:t>
+      </w:r>
+      <w:proofErr w:type="spellEnd"/>
+    </w:p>
+    <w:p>
+      <w:pPr>
+        <w:pStyle w:val="Prrafodelista"/>
+        <w:numPr>
+          <w:ilvl w:val="0"/>
+          <w:numId w:val="5"/>
+        </w:numPr>
+        <w:rPr>
+          <w:lang w:val="es-ES"/>
+        </w:rPr>
+      </w:pPr>
+      <w:proofErr w:type="spellStart"/>
+      <w:r>
+        <w:rPr>
+          <w:lang w:val="es-ES"/>
+        </w:rPr>
+        <w:t>GooseBoard</w:t>
+      </w:r>
+      <w:proofErr w:type="spellEnd"/>
+    </w:p>
+    <w:p>
+      <w:pPr>
+        <w:pStyle w:val="Prrafodelista"/>
+        <w:numPr>
+          <w:ilvl w:val="0"/>
+          <w:numId w:val="5"/>
+        </w:numPr>
+        <w:rPr>
+          <w:lang w:val="es-ES"/>
+        </w:rPr>
+      </w:pPr>
+      <w:proofErr w:type="spellStart"/>
+      <w:r>
+        <w:rPr>
+          <w:lang w:val="es-ES"/>
+        </w:rPr>
+        <w:t>LudoBoard</w:t>
+      </w:r>
+      <w:proofErr w:type="spellEnd"/>
+    </w:p>
+    <w:p>
+      <w:pPr>
+        <w:pStyle w:val="Prrafodelista"/>
+        <w:numPr>
+          <w:ilvl w:val="0"/>
+          <w:numId w:val="5"/>
+        </w:numPr>
+        <w:rPr>
+          <w:lang w:val="es-ES"/>
+        </w:rPr>
+      </w:pPr>
+      <w:r>
+        <w:rPr>
+          <w:lang w:val="es-ES"/>
+        </w:rPr>
+        <w:t>Player</w:t>
+      </w:r>
+    </w:p>
+    <w:p>
+      <w:pPr>
+        <w:pStyle w:val="Prrafodelista"/>
+        <w:numPr>
+          <w:ilvl w:val="0"/>
+          <w:numId w:val="5"/>
+        </w:numPr>
+        <w:rPr>
+          <w:lang w:val="es-ES"/>
+        </w:rPr>
+      </w:pPr>
+      <w:proofErr w:type="spellStart"/>
+      <w:r>
+        <w:rPr>
+          <w:lang w:val="es-ES"/>
+        </w:rPr>
+        <w:t>PlayerGooseStats</w:t>
+      </w:r>
+      <w:proofErr w:type="spellEnd"/>
+    </w:p>
+    <w:p>
+      <w:pPr>
+        <w:pStyle w:val="Prrafodelista"/>
+        <w:numPr>
+          <w:ilvl w:val="0"/>
+          <w:numId w:val="5"/>
+        </w:numPr>
+        <w:rPr>
+          <w:lang w:val="es-ES"/>
+        </w:rPr>
+      </w:pPr>
+      <w:proofErr w:type="spellStart"/>
+      <w:r>
+        <w:rPr>
+          <w:lang w:val="es-ES"/>
+        </w:rPr>
+        <w:t>PlayerLudoStats</w:t>
+      </w:r>
+      <w:proofErr w:type="spellEnd"/>
+    </w:p>
+    <w:p>
+      <w:pPr>
+        <w:pStyle w:val="Prrafodelista"/>
+        <w:numPr>
+          <w:ilvl w:val="0"/>
+          <w:numId w:val="5"/>
+        </w:numPr>
+        <w:rPr>
+          <w:lang w:val="es-ES"/>
+        </w:rPr>
+      </w:pPr>
+      <w:proofErr w:type="spellStart"/>
+      <w:r>
+        <w:rPr>
+          <w:lang w:val="es-ES"/>
+        </w:rPr>
+        <w:t>User</w:t>
+      </w:r>
+      <w:proofErr w:type="spellEnd"/>
+    </w:p>
+    <w:p>
+      <w:pPr>
+        <w:pStyle w:val="Prrafodelista"/>
+        <w:numPr>
+          <w:ilvl w:val="0"/>
+          <w:numId w:val="5"/>
+        </w:numPr>
+        <w:rPr>
+          <w:lang w:val="es-ES"/>
+        </w:rPr>
+      </w:pPr>
+      <w:proofErr w:type="spellStart"/>
+      <w:r>
+        <w:rPr>
+          <w:lang w:val="es-ES"/>
+        </w:rPr>
+        <w:t>Authorities</w:t>
+      </w:r>
+      <w:proofErr w:type="spellEnd"/>
+    </w:p>
+    <w:p>
+      <w:pPr>
+        <w:pStyle w:val="Prrafodelista"/>
+        <w:numPr>
+          <w:ilvl w:val="0"/>
+          <w:numId w:val="5"/>
+        </w:numPr>
+        <w:rPr>
+          <w:lang w:val="es-ES"/>
+        </w:rPr>
+      </w:pPr>
+      <w:proofErr w:type="spellStart"/>
+      <w:r>
+        <w:rPr>
+          <w:lang w:val="es-ES"/>
+        </w:rPr>
+        <w:t>GooseChip</w:t>
+      </w:r>
+      <w:proofErr w:type="spellEnd"/>
+    </w:p>
+    <w:p>
+      <w:pPr>
+        <w:pStyle w:val="Prrafodelista"/>
+        <w:numPr>
+          <w:ilvl w:val="0"/>
+          <w:numId w:val="5"/>
+        </w:numPr>
+        <w:rPr>
+          <w:lang w:val="es-ES"/>
+        </w:rPr>
+      </w:pPr>
+      <w:proofErr w:type="spellStart"/>
+      <w:r>
+        <w:rPr>
+          <w:lang w:val="es-ES"/>
+        </w:rPr>
+        <w:t>LudoChip</w:t>
+      </w:r>
+      <w:proofErr w:type="spellEnd"/>
     </w:p>
     <w:p>
       <w:pPr>
@@ -1333,6 +2836,7 @@
         <w:rPr>
           <w:lang w:val="es-ES"/>
         </w:rPr>
+        <w:lastRenderedPageBreak/>
         <w:t xml:space="preserve">Patrón: </w:t>
       </w:r>
       <w:proofErr w:type="spellStart"/>
@@ -1592,6 +3096,271 @@
         </w:rPr>
         <w:t>Clases o paquetes creados</w:t>
       </w:r>
+    </w:p>
+    <w:p>
+      <w:pPr>
+        <w:pStyle w:val="Prrafodelista"/>
+        <w:numPr>
+          <w:ilvl w:val="0"/>
+          <w:numId w:val="6"/>
+        </w:numPr>
+        <w:rPr>
+          <w:lang w:val="es-ES"/>
+        </w:rPr>
+      </w:pPr>
+      <w:proofErr w:type="spellStart"/>
+      <w:r>
+        <w:rPr>
+          <w:lang w:val="es-ES"/>
+        </w:rPr>
+        <w:t>BaseEntity</w:t>
+      </w:r>
+      <w:proofErr w:type="spellEnd"/>
+    </w:p>
+    <w:p>
+      <w:pPr>
+        <w:pStyle w:val="Prrafodelista"/>
+        <w:numPr>
+          <w:ilvl w:val="1"/>
+          <w:numId w:val="6"/>
+        </w:numPr>
+        <w:rPr>
+          <w:lang w:val="es-ES"/>
+        </w:rPr>
+      </w:pPr>
+      <w:proofErr w:type="spellStart"/>
+      <w:r>
+        <w:rPr>
+          <w:lang w:val="es-ES"/>
+        </w:rPr>
+        <w:t>Achievement</w:t>
+      </w:r>
+      <w:proofErr w:type="spellEnd"/>
+    </w:p>
+    <w:p>
+      <w:pPr>
+        <w:pStyle w:val="Prrafodelista"/>
+        <w:numPr>
+          <w:ilvl w:val="1"/>
+          <w:numId w:val="6"/>
+        </w:numPr>
+        <w:rPr>
+          <w:lang w:val="es-ES"/>
+        </w:rPr>
+      </w:pPr>
+      <w:proofErr w:type="spellStart"/>
+      <w:r>
+        <w:rPr>
+          <w:lang w:val="es-ES"/>
+        </w:rPr>
+        <w:t>Authorities</w:t>
+      </w:r>
+      <w:proofErr w:type="spellEnd"/>
+    </w:p>
+    <w:p>
+      <w:pPr>
+        <w:pStyle w:val="Prrafodelista"/>
+        <w:numPr>
+          <w:ilvl w:val="1"/>
+          <w:numId w:val="6"/>
+        </w:numPr>
+        <w:rPr>
+          <w:lang w:val="es-ES"/>
+        </w:rPr>
+      </w:pPr>
+      <w:proofErr w:type="spellStart"/>
+      <w:r>
+        <w:rPr>
+          <w:lang w:val="es-ES"/>
+        </w:rPr>
+        <w:t>PlayerLudoStats</w:t>
+      </w:r>
+      <w:proofErr w:type="spellEnd"/>
+    </w:p>
+    <w:p>
+      <w:pPr>
+        <w:pStyle w:val="Prrafodelista"/>
+        <w:numPr>
+          <w:ilvl w:val="1"/>
+          <w:numId w:val="6"/>
+        </w:numPr>
+        <w:rPr>
+          <w:lang w:val="es-ES"/>
+        </w:rPr>
+      </w:pPr>
+      <w:proofErr w:type="spellStart"/>
+      <w:r>
+        <w:rPr>
+          <w:lang w:val="es-ES"/>
+        </w:rPr>
+        <w:t>PlayerGooseStats</w:t>
+      </w:r>
+      <w:proofErr w:type="spellEnd"/>
+    </w:p>
+    <w:p>
+      <w:pPr>
+        <w:pStyle w:val="Prrafodelista"/>
+        <w:numPr>
+          <w:ilvl w:val="1"/>
+          <w:numId w:val="6"/>
+        </w:numPr>
+        <w:rPr>
+          <w:lang w:val="es-ES"/>
+        </w:rPr>
+      </w:pPr>
+      <w:proofErr w:type="spellStart"/>
+      <w:r>
+        <w:rPr>
+          <w:lang w:val="es-ES"/>
+        </w:rPr>
+        <w:t>LudoMatch</w:t>
+      </w:r>
+      <w:proofErr w:type="spellEnd"/>
+    </w:p>
+    <w:p>
+      <w:pPr>
+        <w:pStyle w:val="Prrafodelista"/>
+        <w:numPr>
+          <w:ilvl w:val="1"/>
+          <w:numId w:val="6"/>
+        </w:numPr>
+        <w:rPr>
+          <w:lang w:val="es-ES"/>
+        </w:rPr>
+      </w:pPr>
+      <w:proofErr w:type="spellStart"/>
+      <w:r>
+        <w:rPr>
+          <w:lang w:val="es-ES"/>
+        </w:rPr>
+        <w:t>GooseMatch</w:t>
+      </w:r>
+      <w:proofErr w:type="spellEnd"/>
+    </w:p>
+    <w:p>
+      <w:pPr>
+        <w:pStyle w:val="Prrafodelista"/>
+        <w:numPr>
+          <w:ilvl w:val="1"/>
+          <w:numId w:val="6"/>
+        </w:numPr>
+        <w:rPr>
+          <w:lang w:val="es-ES"/>
+        </w:rPr>
+      </w:pPr>
+      <w:proofErr w:type="spellStart"/>
+      <w:r>
+        <w:rPr>
+          <w:lang w:val="es-ES"/>
+        </w:rPr>
+        <w:t>LudoBoard</w:t>
+      </w:r>
+      <w:proofErr w:type="spellEnd"/>
+    </w:p>
+    <w:p>
+      <w:pPr>
+        <w:pStyle w:val="Prrafodelista"/>
+        <w:numPr>
+          <w:ilvl w:val="1"/>
+          <w:numId w:val="6"/>
+        </w:numPr>
+        <w:rPr>
+          <w:lang w:val="es-ES"/>
+        </w:rPr>
+      </w:pPr>
+      <w:proofErr w:type="spellStart"/>
+      <w:r>
+        <w:rPr>
+          <w:lang w:val="es-ES"/>
+        </w:rPr>
+        <w:t>LudoChip</w:t>
+      </w:r>
+      <w:proofErr w:type="spellEnd"/>
+    </w:p>
+    <w:p>
+      <w:pPr>
+        <w:pStyle w:val="Prrafodelista"/>
+        <w:numPr>
+          <w:ilvl w:val="1"/>
+          <w:numId w:val="6"/>
+        </w:numPr>
+        <w:rPr>
+          <w:lang w:val="es-ES"/>
+        </w:rPr>
+      </w:pPr>
+      <w:proofErr w:type="spellStart"/>
+      <w:r>
+        <w:rPr>
+          <w:lang w:val="es-ES"/>
+        </w:rPr>
+        <w:t>GooseBoard</w:t>
+      </w:r>
+      <w:proofErr w:type="spellEnd"/>
+    </w:p>
+    <w:p>
+      <w:pPr>
+        <w:pStyle w:val="Prrafodelista"/>
+        <w:numPr>
+          <w:ilvl w:val="1"/>
+          <w:numId w:val="6"/>
+        </w:numPr>
+        <w:rPr>
+          <w:lang w:val="es-ES"/>
+        </w:rPr>
+      </w:pPr>
+      <w:proofErr w:type="spellStart"/>
+      <w:r>
+        <w:rPr>
+          <w:lang w:val="es-ES"/>
+        </w:rPr>
+        <w:t>GooseChip</w:t>
+      </w:r>
+      <w:proofErr w:type="spellEnd"/>
+    </w:p>
+    <w:p>
+      <w:pPr>
+        <w:pStyle w:val="Prrafodelista"/>
+        <w:numPr>
+          <w:ilvl w:val="1"/>
+          <w:numId w:val="6"/>
+        </w:numPr>
+        <w:rPr>
+          <w:lang w:val="es-ES"/>
+        </w:rPr>
+      </w:pPr>
+      <w:proofErr w:type="spellStart"/>
+      <w:r>
+        <w:rPr>
+          <w:lang w:val="es-ES"/>
+        </w:rPr>
+        <w:t>Person</w:t>
+      </w:r>
+      <w:proofErr w:type="spellEnd"/>
+    </w:p>
+    <w:p>
+      <w:pPr>
+        <w:pStyle w:val="Prrafodelista"/>
+        <w:numPr>
+          <w:ilvl w:val="2"/>
+          <w:numId w:val="6"/>
+        </w:numPr>
+        <w:rPr>
+          <w:lang w:val="es-ES"/>
+        </w:rPr>
+      </w:pPr>
+      <w:r>
+        <w:rPr>
+          <w:lang w:val="es-ES"/>
+        </w:rPr>
+        <w:t>Player</w:t>
+      </w:r>
+    </w:p>
+    <w:p>
+      <w:pPr>
+        <w:rPr>
+          <w:lang w:val="es-ES"/>
+        </w:rPr>
+      </w:pPr>
     </w:p>
     <w:p>
       <w:pPr>
@@ -1656,6 +3425,939 @@
     </w:sectPr>
   </w:body>
 </w:document>
+</file>
+
+<file path=word/numbering.xml><?xml version="1.0" encoding="utf-8"?>
+<w:numbering xmlns:wpc="http://schemas.microsoft.com/office/word/2010/wordprocessingCanvas" xmlns:cx="http://schemas.microsoft.com/office/drawing/2014/chartex" xmlns:cx1="http://schemas.microsoft.com/office/drawing/2015/9/8/chartex" xmlns:cx2="http://schemas.microsoft.com/office/drawing/2015/10/21/chartex" xmlns:cx3="http://schemas.microsoft.com/office/drawing/2016/5/9/chartex" xmlns:cx4="http://schemas.microsoft.com/office/drawing/2016/5/10/chartex" xmlns:cx5="http://schemas.microsoft.com/office/drawing/2016/5/11/chartex" xmlns:cx6="http://schemas.microsoft.com/office/drawing/2016/5/12/chartex" xmlns:cx7="http://schemas.microsoft.com/office/drawing/2016/5/13/chartex" xmlns:cx8="http://schemas.microsoft.com/office/drawing/2016/5/14/chartex" xmlns:mc="http://schemas.openxmlformats.org/markup-compatibility/2006" xmlns:aink="http://schemas.microsoft.com/office/drawing/2016/ink" xmlns:am3d="http://schemas.microsoft.com/office/drawing/2017/model3d" xmlns:o="urn:schemas-microsoft-com:office:office" xmlns:r="http://schemas.openxmlformats.org/officeDocument/2006/relationships" xmlns:m="http://schemas.openxmlformats.org/officeDocument/2006/math" xmlns:v="urn:schemas-microsoft-com:vml" xmlns:wp14="http://schemas.microsoft.com/office/word/2010/wordprocessingDrawing" xmlns:wp="http://schemas.openxmlformats.org/drawingml/2006/wordprocessingDrawing" xmlns:w10="urn:schemas-microsoft-com:office:word" xmlns:w="http://schemas.openxmlformats.org/wordprocessingml/2006/main" xmlns:w14="http://schemas.microsoft.com/office/word/2010/wordml" xmlns:w15="http://schemas.microsoft.com/office/word/2012/wordml" xmlns:w16cex="http://schemas.microsoft.com/office/word/2018/wordml/cex" xmlns:w16cid="http://schemas.microsoft.com/office/word/2016/wordml/cid" xmlns:w16="http://schemas.microsoft.com/office/word/2018/wordml" xmlns:w16sdtdh="http://schemas.microsoft.com/office/word/2020/wordml/sdtdatahash" xmlns:w16se="http://schemas.microsoft.com/office/word/2015/wordml/symex" xmlns:wpg="http://schemas.microsoft.com/office/word/2010/wordprocessingGroup" xmlns:wpi="http://schemas.microsoft.com/office/word/2010/wordprocessingInk" xmlns:wne="http://schemas.microsoft.com/office/word/2006/wordml" xmlns:wps="http://schemas.microsoft.com/office/word/2010/wordprocessingShape" mc:Ignorable="w14 w15 w16se w16cid w16 w16cex w16sdtdh wp14">
+  <w:abstractNum w:abstractNumId="0" w15:restartNumberingAfterBreak="0">
+    <w:nsid w:val="0D8C7843"/>
+    <w:multiLevelType w:val="hybridMultilevel"/>
+    <w:tmpl w:val="CE181626"/>
+    <w:lvl w:ilvl="0" w:tplc="0C0A0001">
+      <w:start w:val="1"/>
+      <w:numFmt w:val="bullet"/>
+      <w:lvlText w:val=""/>
+      <w:lvlJc w:val="left"/>
+      <w:pPr>
+        <w:ind w:left="720" w:hanging="360"/>
+      </w:pPr>
+      <w:rPr>
+        <w:rFonts w:ascii="Symbol" w:hAnsi="Symbol" w:hint="default"/>
+      </w:rPr>
+    </w:lvl>
+    <w:lvl w:ilvl="1" w:tplc="0C0A0003" w:tentative="1">
+      <w:start w:val="1"/>
+      <w:numFmt w:val="bullet"/>
+      <w:lvlText w:val="o"/>
+      <w:lvlJc w:val="left"/>
+      <w:pPr>
+        <w:ind w:left="1440" w:hanging="360"/>
+      </w:pPr>
+      <w:rPr>
+        <w:rFonts w:ascii="Courier New" w:hAnsi="Courier New" w:cs="Courier New" w:hint="default"/>
+      </w:rPr>
+    </w:lvl>
+    <w:lvl w:ilvl="2" w:tplc="0C0A0005" w:tentative="1">
+      <w:start w:val="1"/>
+      <w:numFmt w:val="bullet"/>
+      <w:lvlText w:val=""/>
+      <w:lvlJc w:val="left"/>
+      <w:pPr>
+        <w:ind w:left="2160" w:hanging="360"/>
+      </w:pPr>
+      <w:rPr>
+        <w:rFonts w:ascii="Wingdings" w:hAnsi="Wingdings" w:hint="default"/>
+      </w:rPr>
+    </w:lvl>
+    <w:lvl w:ilvl="3" w:tplc="0C0A0001" w:tentative="1">
+      <w:start w:val="1"/>
+      <w:numFmt w:val="bullet"/>
+      <w:lvlText w:val=""/>
+      <w:lvlJc w:val="left"/>
+      <w:pPr>
+        <w:ind w:left="2880" w:hanging="360"/>
+      </w:pPr>
+      <w:rPr>
+        <w:rFonts w:ascii="Symbol" w:hAnsi="Symbol" w:hint="default"/>
+      </w:rPr>
+    </w:lvl>
+    <w:lvl w:ilvl="4" w:tplc="0C0A0003" w:tentative="1">
+      <w:start w:val="1"/>
+      <w:numFmt w:val="bullet"/>
+      <w:lvlText w:val="o"/>
+      <w:lvlJc w:val="left"/>
+      <w:pPr>
+        <w:ind w:left="3600" w:hanging="360"/>
+      </w:pPr>
+      <w:rPr>
+        <w:rFonts w:ascii="Courier New" w:hAnsi="Courier New" w:cs="Courier New" w:hint="default"/>
+      </w:rPr>
+    </w:lvl>
+    <w:lvl w:ilvl="5" w:tplc="0C0A0005" w:tentative="1">
+      <w:start w:val="1"/>
+      <w:numFmt w:val="bullet"/>
+      <w:lvlText w:val=""/>
+      <w:lvlJc w:val="left"/>
+      <w:pPr>
+        <w:ind w:left="4320" w:hanging="360"/>
+      </w:pPr>
+      <w:rPr>
+        <w:rFonts w:ascii="Wingdings" w:hAnsi="Wingdings" w:hint="default"/>
+      </w:rPr>
+    </w:lvl>
+    <w:lvl w:ilvl="6" w:tplc="0C0A0001" w:tentative="1">
+      <w:start w:val="1"/>
+      <w:numFmt w:val="bullet"/>
+      <w:lvlText w:val=""/>
+      <w:lvlJc w:val="left"/>
+      <w:pPr>
+        <w:ind w:left="5040" w:hanging="360"/>
+      </w:pPr>
+      <w:rPr>
+        <w:rFonts w:ascii="Symbol" w:hAnsi="Symbol" w:hint="default"/>
+      </w:rPr>
+    </w:lvl>
+    <w:lvl w:ilvl="7" w:tplc="0C0A0003" w:tentative="1">
+      <w:start w:val="1"/>
+      <w:numFmt w:val="bullet"/>
+      <w:lvlText w:val="o"/>
+      <w:lvlJc w:val="left"/>
+      <w:pPr>
+        <w:ind w:left="5760" w:hanging="360"/>
+      </w:pPr>
+      <w:rPr>
+        <w:rFonts w:ascii="Courier New" w:hAnsi="Courier New" w:cs="Courier New" w:hint="default"/>
+      </w:rPr>
+    </w:lvl>
+    <w:lvl w:ilvl="8" w:tplc="0C0A0005" w:tentative="1">
+      <w:start w:val="1"/>
+      <w:numFmt w:val="bullet"/>
+      <w:lvlText w:val=""/>
+      <w:lvlJc w:val="left"/>
+      <w:pPr>
+        <w:ind w:left="6480" w:hanging="360"/>
+      </w:pPr>
+      <w:rPr>
+        <w:rFonts w:ascii="Wingdings" w:hAnsi="Wingdings" w:hint="default"/>
+      </w:rPr>
+    </w:lvl>
+  </w:abstractNum>
+  <w:abstractNum w:abstractNumId="1" w15:restartNumberingAfterBreak="0">
+    <w:nsid w:val="2FC30ED5"/>
+    <w:multiLevelType w:val="hybridMultilevel"/>
+    <w:tmpl w:val="77267BDA"/>
+    <w:lvl w:ilvl="0" w:tplc="0C0A0001">
+      <w:start w:val="1"/>
+      <w:numFmt w:val="bullet"/>
+      <w:lvlText w:val=""/>
+      <w:lvlJc w:val="left"/>
+      <w:pPr>
+        <w:ind w:left="720" w:hanging="360"/>
+      </w:pPr>
+      <w:rPr>
+        <w:rFonts w:ascii="Symbol" w:hAnsi="Symbol" w:hint="default"/>
+      </w:rPr>
+    </w:lvl>
+    <w:lvl w:ilvl="1" w:tplc="0C0A0003">
+      <w:start w:val="1"/>
+      <w:numFmt w:val="bullet"/>
+      <w:lvlText w:val="o"/>
+      <w:lvlJc w:val="left"/>
+      <w:pPr>
+        <w:ind w:left="1440" w:hanging="360"/>
+      </w:pPr>
+      <w:rPr>
+        <w:rFonts w:ascii="Courier New" w:hAnsi="Courier New" w:cs="Courier New" w:hint="default"/>
+      </w:rPr>
+    </w:lvl>
+    <w:lvl w:ilvl="2" w:tplc="0C0A0005">
+      <w:start w:val="1"/>
+      <w:numFmt w:val="bullet"/>
+      <w:lvlText w:val=""/>
+      <w:lvlJc w:val="left"/>
+      <w:pPr>
+        <w:ind w:left="2160" w:hanging="360"/>
+      </w:pPr>
+      <w:rPr>
+        <w:rFonts w:ascii="Wingdings" w:hAnsi="Wingdings" w:hint="default"/>
+      </w:rPr>
+    </w:lvl>
+    <w:lvl w:ilvl="3" w:tplc="0C0A0001" w:tentative="1">
+      <w:start w:val="1"/>
+      <w:numFmt w:val="bullet"/>
+      <w:lvlText w:val=""/>
+      <w:lvlJc w:val="left"/>
+      <w:pPr>
+        <w:ind w:left="2880" w:hanging="360"/>
+      </w:pPr>
+      <w:rPr>
+        <w:rFonts w:ascii="Symbol" w:hAnsi="Symbol" w:hint="default"/>
+      </w:rPr>
+    </w:lvl>
+    <w:lvl w:ilvl="4" w:tplc="0C0A0003" w:tentative="1">
+      <w:start w:val="1"/>
+      <w:numFmt w:val="bullet"/>
+      <w:lvlText w:val="o"/>
+      <w:lvlJc w:val="left"/>
+      <w:pPr>
+        <w:ind w:left="3600" w:hanging="360"/>
+      </w:pPr>
+      <w:rPr>
+        <w:rFonts w:ascii="Courier New" w:hAnsi="Courier New" w:cs="Courier New" w:hint="default"/>
+      </w:rPr>
+    </w:lvl>
+    <w:lvl w:ilvl="5" w:tplc="0C0A0005" w:tentative="1">
+      <w:start w:val="1"/>
+      <w:numFmt w:val="bullet"/>
+      <w:lvlText w:val=""/>
+      <w:lvlJc w:val="left"/>
+      <w:pPr>
+        <w:ind w:left="4320" w:hanging="360"/>
+      </w:pPr>
+      <w:rPr>
+        <w:rFonts w:ascii="Wingdings" w:hAnsi="Wingdings" w:hint="default"/>
+      </w:rPr>
+    </w:lvl>
+    <w:lvl w:ilvl="6" w:tplc="0C0A0001" w:tentative="1">
+      <w:start w:val="1"/>
+      <w:numFmt w:val="bullet"/>
+      <w:lvlText w:val=""/>
+      <w:lvlJc w:val="left"/>
+      <w:pPr>
+        <w:ind w:left="5040" w:hanging="360"/>
+      </w:pPr>
+      <w:rPr>
+        <w:rFonts w:ascii="Symbol" w:hAnsi="Symbol" w:hint="default"/>
+      </w:rPr>
+    </w:lvl>
+    <w:lvl w:ilvl="7" w:tplc="0C0A0003" w:tentative="1">
+      <w:start w:val="1"/>
+      <w:numFmt w:val="bullet"/>
+      <w:lvlText w:val="o"/>
+      <w:lvlJc w:val="left"/>
+      <w:pPr>
+        <w:ind w:left="5760" w:hanging="360"/>
+      </w:pPr>
+      <w:rPr>
+        <w:rFonts w:ascii="Courier New" w:hAnsi="Courier New" w:cs="Courier New" w:hint="default"/>
+      </w:rPr>
+    </w:lvl>
+    <w:lvl w:ilvl="8" w:tplc="0C0A0005" w:tentative="1">
+      <w:start w:val="1"/>
+      <w:numFmt w:val="bullet"/>
+      <w:lvlText w:val=""/>
+      <w:lvlJc w:val="left"/>
+      <w:pPr>
+        <w:ind w:left="6480" w:hanging="360"/>
+      </w:pPr>
+      <w:rPr>
+        <w:rFonts w:ascii="Wingdings" w:hAnsi="Wingdings" w:hint="default"/>
+      </w:rPr>
+    </w:lvl>
+  </w:abstractNum>
+  <w:abstractNum w:abstractNumId="2" w15:restartNumberingAfterBreak="0">
+    <w:nsid w:val="33E04AB7"/>
+    <w:multiLevelType w:val="hybridMultilevel"/>
+    <w:tmpl w:val="4418A444"/>
+    <w:lvl w:ilvl="0" w:tplc="0C0A0001">
+      <w:start w:val="1"/>
+      <w:numFmt w:val="bullet"/>
+      <w:lvlText w:val=""/>
+      <w:lvlJc w:val="left"/>
+      <w:pPr>
+        <w:ind w:left="720" w:hanging="360"/>
+      </w:pPr>
+      <w:rPr>
+        <w:rFonts w:ascii="Symbol" w:hAnsi="Symbol" w:hint="default"/>
+      </w:rPr>
+    </w:lvl>
+    <w:lvl w:ilvl="1" w:tplc="0C0A0003" w:tentative="1">
+      <w:start w:val="1"/>
+      <w:numFmt w:val="bullet"/>
+      <w:lvlText w:val="o"/>
+      <w:lvlJc w:val="left"/>
+      <w:pPr>
+        <w:ind w:left="1440" w:hanging="360"/>
+      </w:pPr>
+      <w:rPr>
+        <w:rFonts w:ascii="Courier New" w:hAnsi="Courier New" w:cs="Courier New" w:hint="default"/>
+      </w:rPr>
+    </w:lvl>
+    <w:lvl w:ilvl="2" w:tplc="0C0A0005" w:tentative="1">
+      <w:start w:val="1"/>
+      <w:numFmt w:val="bullet"/>
+      <w:lvlText w:val=""/>
+      <w:lvlJc w:val="left"/>
+      <w:pPr>
+        <w:ind w:left="2160" w:hanging="360"/>
+      </w:pPr>
+      <w:rPr>
+        <w:rFonts w:ascii="Wingdings" w:hAnsi="Wingdings" w:hint="default"/>
+      </w:rPr>
+    </w:lvl>
+    <w:lvl w:ilvl="3" w:tplc="0C0A0001" w:tentative="1">
+      <w:start w:val="1"/>
+      <w:numFmt w:val="bullet"/>
+      <w:lvlText w:val=""/>
+      <w:lvlJc w:val="left"/>
+      <w:pPr>
+        <w:ind w:left="2880" w:hanging="360"/>
+      </w:pPr>
+      <w:rPr>
+        <w:rFonts w:ascii="Symbol" w:hAnsi="Symbol" w:hint="default"/>
+      </w:rPr>
+    </w:lvl>
+    <w:lvl w:ilvl="4" w:tplc="0C0A0003" w:tentative="1">
+      <w:start w:val="1"/>
+      <w:numFmt w:val="bullet"/>
+      <w:lvlText w:val="o"/>
+      <w:lvlJc w:val="left"/>
+      <w:pPr>
+        <w:ind w:left="3600" w:hanging="360"/>
+      </w:pPr>
+      <w:rPr>
+        <w:rFonts w:ascii="Courier New" w:hAnsi="Courier New" w:cs="Courier New" w:hint="default"/>
+      </w:rPr>
+    </w:lvl>
+    <w:lvl w:ilvl="5" w:tplc="0C0A0005" w:tentative="1">
+      <w:start w:val="1"/>
+      <w:numFmt w:val="bullet"/>
+      <w:lvlText w:val=""/>
+      <w:lvlJc w:val="left"/>
+      <w:pPr>
+        <w:ind w:left="4320" w:hanging="360"/>
+      </w:pPr>
+      <w:rPr>
+        <w:rFonts w:ascii="Wingdings" w:hAnsi="Wingdings" w:hint="default"/>
+      </w:rPr>
+    </w:lvl>
+    <w:lvl w:ilvl="6" w:tplc="0C0A0001" w:tentative="1">
+      <w:start w:val="1"/>
+      <w:numFmt w:val="bullet"/>
+      <w:lvlText w:val=""/>
+      <w:lvlJc w:val="left"/>
+      <w:pPr>
+        <w:ind w:left="5040" w:hanging="360"/>
+      </w:pPr>
+      <w:rPr>
+        <w:rFonts w:ascii="Symbol" w:hAnsi="Symbol" w:hint="default"/>
+      </w:rPr>
+    </w:lvl>
+    <w:lvl w:ilvl="7" w:tplc="0C0A0003" w:tentative="1">
+      <w:start w:val="1"/>
+      <w:numFmt w:val="bullet"/>
+      <w:lvlText w:val="o"/>
+      <w:lvlJc w:val="left"/>
+      <w:pPr>
+        <w:ind w:left="5760" w:hanging="360"/>
+      </w:pPr>
+      <w:rPr>
+        <w:rFonts w:ascii="Courier New" w:hAnsi="Courier New" w:cs="Courier New" w:hint="default"/>
+      </w:rPr>
+    </w:lvl>
+    <w:lvl w:ilvl="8" w:tplc="0C0A0005" w:tentative="1">
+      <w:start w:val="1"/>
+      <w:numFmt w:val="bullet"/>
+      <w:lvlText w:val=""/>
+      <w:lvlJc w:val="left"/>
+      <w:pPr>
+        <w:ind w:left="6480" w:hanging="360"/>
+      </w:pPr>
+      <w:rPr>
+        <w:rFonts w:ascii="Wingdings" w:hAnsi="Wingdings" w:hint="default"/>
+      </w:rPr>
+    </w:lvl>
+  </w:abstractNum>
+  <w:abstractNum w:abstractNumId="3" w15:restartNumberingAfterBreak="0">
+    <w:nsid w:val="3B020547"/>
+    <w:multiLevelType w:val="hybridMultilevel"/>
+    <w:tmpl w:val="35F0BA28"/>
+    <w:lvl w:ilvl="0" w:tplc="0C0A0001">
+      <w:start w:val="1"/>
+      <w:numFmt w:val="bullet"/>
+      <w:lvlText w:val=""/>
+      <w:lvlJc w:val="left"/>
+      <w:pPr>
+        <w:ind w:left="720" w:hanging="360"/>
+      </w:pPr>
+      <w:rPr>
+        <w:rFonts w:ascii="Symbol" w:hAnsi="Symbol" w:hint="default"/>
+      </w:rPr>
+    </w:lvl>
+    <w:lvl w:ilvl="1" w:tplc="0C0A0003" w:tentative="1">
+      <w:start w:val="1"/>
+      <w:numFmt w:val="bullet"/>
+      <w:lvlText w:val="o"/>
+      <w:lvlJc w:val="left"/>
+      <w:pPr>
+        <w:ind w:left="1440" w:hanging="360"/>
+      </w:pPr>
+      <w:rPr>
+        <w:rFonts w:ascii="Courier New" w:hAnsi="Courier New" w:cs="Courier New" w:hint="default"/>
+      </w:rPr>
+    </w:lvl>
+    <w:lvl w:ilvl="2" w:tplc="0C0A0005" w:tentative="1">
+      <w:start w:val="1"/>
+      <w:numFmt w:val="bullet"/>
+      <w:lvlText w:val=""/>
+      <w:lvlJc w:val="left"/>
+      <w:pPr>
+        <w:ind w:left="2160" w:hanging="360"/>
+      </w:pPr>
+      <w:rPr>
+        <w:rFonts w:ascii="Wingdings" w:hAnsi="Wingdings" w:hint="default"/>
+      </w:rPr>
+    </w:lvl>
+    <w:lvl w:ilvl="3" w:tplc="0C0A0001" w:tentative="1">
+      <w:start w:val="1"/>
+      <w:numFmt w:val="bullet"/>
+      <w:lvlText w:val=""/>
+      <w:lvlJc w:val="left"/>
+      <w:pPr>
+        <w:ind w:left="2880" w:hanging="360"/>
+      </w:pPr>
+      <w:rPr>
+        <w:rFonts w:ascii="Symbol" w:hAnsi="Symbol" w:hint="default"/>
+      </w:rPr>
+    </w:lvl>
+    <w:lvl w:ilvl="4" w:tplc="0C0A0003" w:tentative="1">
+      <w:start w:val="1"/>
+      <w:numFmt w:val="bullet"/>
+      <w:lvlText w:val="o"/>
+      <w:lvlJc w:val="left"/>
+      <w:pPr>
+        <w:ind w:left="3600" w:hanging="360"/>
+      </w:pPr>
+      <w:rPr>
+        <w:rFonts w:ascii="Courier New" w:hAnsi="Courier New" w:cs="Courier New" w:hint="default"/>
+      </w:rPr>
+    </w:lvl>
+    <w:lvl w:ilvl="5" w:tplc="0C0A0005" w:tentative="1">
+      <w:start w:val="1"/>
+      <w:numFmt w:val="bullet"/>
+      <w:lvlText w:val=""/>
+      <w:lvlJc w:val="left"/>
+      <w:pPr>
+        <w:ind w:left="4320" w:hanging="360"/>
+      </w:pPr>
+      <w:rPr>
+        <w:rFonts w:ascii="Wingdings" w:hAnsi="Wingdings" w:hint="default"/>
+      </w:rPr>
+    </w:lvl>
+    <w:lvl w:ilvl="6" w:tplc="0C0A0001" w:tentative="1">
+      <w:start w:val="1"/>
+      <w:numFmt w:val="bullet"/>
+      <w:lvlText w:val=""/>
+      <w:lvlJc w:val="left"/>
+      <w:pPr>
+        <w:ind w:left="5040" w:hanging="360"/>
+      </w:pPr>
+      <w:rPr>
+        <w:rFonts w:ascii="Symbol" w:hAnsi="Symbol" w:hint="default"/>
+      </w:rPr>
+    </w:lvl>
+    <w:lvl w:ilvl="7" w:tplc="0C0A0003" w:tentative="1">
+      <w:start w:val="1"/>
+      <w:numFmt w:val="bullet"/>
+      <w:lvlText w:val="o"/>
+      <w:lvlJc w:val="left"/>
+      <w:pPr>
+        <w:ind w:left="5760" w:hanging="360"/>
+      </w:pPr>
+      <w:rPr>
+        <w:rFonts w:ascii="Courier New" w:hAnsi="Courier New" w:cs="Courier New" w:hint="default"/>
+      </w:rPr>
+    </w:lvl>
+    <w:lvl w:ilvl="8" w:tplc="0C0A0005" w:tentative="1">
+      <w:start w:val="1"/>
+      <w:numFmt w:val="bullet"/>
+      <w:lvlText w:val=""/>
+      <w:lvlJc w:val="left"/>
+      <w:pPr>
+        <w:ind w:left="6480" w:hanging="360"/>
+      </w:pPr>
+      <w:rPr>
+        <w:rFonts w:ascii="Wingdings" w:hAnsi="Wingdings" w:hint="default"/>
+      </w:rPr>
+    </w:lvl>
+  </w:abstractNum>
+  <w:abstractNum w:abstractNumId="4" w15:restartNumberingAfterBreak="0">
+    <w:nsid w:val="453A796F"/>
+    <w:multiLevelType w:val="hybridMultilevel"/>
+    <w:tmpl w:val="DF0699E2"/>
+    <w:lvl w:ilvl="0" w:tplc="0C0A0001">
+      <w:start w:val="1"/>
+      <w:numFmt w:val="bullet"/>
+      <w:lvlText w:val=""/>
+      <w:lvlJc w:val="left"/>
+      <w:pPr>
+        <w:ind w:left="720" w:hanging="360"/>
+      </w:pPr>
+      <w:rPr>
+        <w:rFonts w:ascii="Symbol" w:hAnsi="Symbol" w:hint="default"/>
+      </w:rPr>
+    </w:lvl>
+    <w:lvl w:ilvl="1" w:tplc="0C0A0003" w:tentative="1">
+      <w:start w:val="1"/>
+      <w:numFmt w:val="bullet"/>
+      <w:lvlText w:val="o"/>
+      <w:lvlJc w:val="left"/>
+      <w:pPr>
+        <w:ind w:left="1440" w:hanging="360"/>
+      </w:pPr>
+      <w:rPr>
+        <w:rFonts w:ascii="Courier New" w:hAnsi="Courier New" w:cs="Courier New" w:hint="default"/>
+      </w:rPr>
+    </w:lvl>
+    <w:lvl w:ilvl="2" w:tplc="0C0A0005" w:tentative="1">
+      <w:start w:val="1"/>
+      <w:numFmt w:val="bullet"/>
+      <w:lvlText w:val=""/>
+      <w:lvlJc w:val="left"/>
+      <w:pPr>
+        <w:ind w:left="2160" w:hanging="360"/>
+      </w:pPr>
+      <w:rPr>
+        <w:rFonts w:ascii="Wingdings" w:hAnsi="Wingdings" w:hint="default"/>
+      </w:rPr>
+    </w:lvl>
+    <w:lvl w:ilvl="3" w:tplc="0C0A0001" w:tentative="1">
+      <w:start w:val="1"/>
+      <w:numFmt w:val="bullet"/>
+      <w:lvlText w:val=""/>
+      <w:lvlJc w:val="left"/>
+      <w:pPr>
+        <w:ind w:left="2880" w:hanging="360"/>
+      </w:pPr>
+      <w:rPr>
+        <w:rFonts w:ascii="Symbol" w:hAnsi="Symbol" w:hint="default"/>
+      </w:rPr>
+    </w:lvl>
+    <w:lvl w:ilvl="4" w:tplc="0C0A0003" w:tentative="1">
+      <w:start w:val="1"/>
+      <w:numFmt w:val="bullet"/>
+      <w:lvlText w:val="o"/>
+      <w:lvlJc w:val="left"/>
+      <w:pPr>
+        <w:ind w:left="3600" w:hanging="360"/>
+      </w:pPr>
+      <w:rPr>
+        <w:rFonts w:ascii="Courier New" w:hAnsi="Courier New" w:cs="Courier New" w:hint="default"/>
+      </w:rPr>
+    </w:lvl>
+    <w:lvl w:ilvl="5" w:tplc="0C0A0005" w:tentative="1">
+      <w:start w:val="1"/>
+      <w:numFmt w:val="bullet"/>
+      <w:lvlText w:val=""/>
+      <w:lvlJc w:val="left"/>
+      <w:pPr>
+        <w:ind w:left="4320" w:hanging="360"/>
+      </w:pPr>
+      <w:rPr>
+        <w:rFonts w:ascii="Wingdings" w:hAnsi="Wingdings" w:hint="default"/>
+      </w:rPr>
+    </w:lvl>
+    <w:lvl w:ilvl="6" w:tplc="0C0A0001" w:tentative="1">
+      <w:start w:val="1"/>
+      <w:numFmt w:val="bullet"/>
+      <w:lvlText w:val=""/>
+      <w:lvlJc w:val="left"/>
+      <w:pPr>
+        <w:ind w:left="5040" w:hanging="360"/>
+      </w:pPr>
+      <w:rPr>
+        <w:rFonts w:ascii="Symbol" w:hAnsi="Symbol" w:hint="default"/>
+      </w:rPr>
+    </w:lvl>
+    <w:lvl w:ilvl="7" w:tplc="0C0A0003" w:tentative="1">
+      <w:start w:val="1"/>
+      <w:numFmt w:val="bullet"/>
+      <w:lvlText w:val="o"/>
+      <w:lvlJc w:val="left"/>
+      <w:pPr>
+        <w:ind w:left="5760" w:hanging="360"/>
+      </w:pPr>
+      <w:rPr>
+        <w:rFonts w:ascii="Courier New" w:hAnsi="Courier New" w:cs="Courier New" w:hint="default"/>
+      </w:rPr>
+    </w:lvl>
+    <w:lvl w:ilvl="8" w:tplc="0C0A0005" w:tentative="1">
+      <w:start w:val="1"/>
+      <w:numFmt w:val="bullet"/>
+      <w:lvlText w:val=""/>
+      <w:lvlJc w:val="left"/>
+      <w:pPr>
+        <w:ind w:left="6480" w:hanging="360"/>
+      </w:pPr>
+      <w:rPr>
+        <w:rFonts w:ascii="Wingdings" w:hAnsi="Wingdings" w:hint="default"/>
+      </w:rPr>
+    </w:lvl>
+  </w:abstractNum>
+  <w:abstractNum w:abstractNumId="5" w15:restartNumberingAfterBreak="0">
+    <w:nsid w:val="5FD4210C"/>
+    <w:multiLevelType w:val="hybridMultilevel"/>
+    <w:tmpl w:val="EF8C6D5C"/>
+    <w:lvl w:ilvl="0" w:tplc="0C0A0001">
+      <w:start w:val="1"/>
+      <w:numFmt w:val="bullet"/>
+      <w:lvlText w:val=""/>
+      <w:lvlJc w:val="left"/>
+      <w:pPr>
+        <w:ind w:left="720" w:hanging="360"/>
+      </w:pPr>
+      <w:rPr>
+        <w:rFonts w:ascii="Symbol" w:hAnsi="Symbol" w:hint="default"/>
+      </w:rPr>
+    </w:lvl>
+    <w:lvl w:ilvl="1" w:tplc="0C0A0003" w:tentative="1">
+      <w:start w:val="1"/>
+      <w:numFmt w:val="bullet"/>
+      <w:lvlText w:val="o"/>
+      <w:lvlJc w:val="left"/>
+      <w:pPr>
+        <w:ind w:left="1440" w:hanging="360"/>
+      </w:pPr>
+      <w:rPr>
+        <w:rFonts w:ascii="Courier New" w:hAnsi="Courier New" w:cs="Courier New" w:hint="default"/>
+      </w:rPr>
+    </w:lvl>
+    <w:lvl w:ilvl="2" w:tplc="0C0A0005" w:tentative="1">
+      <w:start w:val="1"/>
+      <w:numFmt w:val="bullet"/>
+      <w:lvlText w:val=""/>
+      <w:lvlJc w:val="left"/>
+      <w:pPr>
+        <w:ind w:left="2160" w:hanging="360"/>
+      </w:pPr>
+      <w:rPr>
+        <w:rFonts w:ascii="Wingdings" w:hAnsi="Wingdings" w:hint="default"/>
+      </w:rPr>
+    </w:lvl>
+    <w:lvl w:ilvl="3" w:tplc="0C0A0001" w:tentative="1">
+      <w:start w:val="1"/>
+      <w:numFmt w:val="bullet"/>
+      <w:lvlText w:val=""/>
+      <w:lvlJc w:val="left"/>
+      <w:pPr>
+        <w:ind w:left="2880" w:hanging="360"/>
+      </w:pPr>
+      <w:rPr>
+        <w:rFonts w:ascii="Symbol" w:hAnsi="Symbol" w:hint="default"/>
+      </w:rPr>
+    </w:lvl>
+    <w:lvl w:ilvl="4" w:tplc="0C0A0003" w:tentative="1">
+      <w:start w:val="1"/>
+      <w:numFmt w:val="bullet"/>
+      <w:lvlText w:val="o"/>
+      <w:lvlJc w:val="left"/>
+      <w:pPr>
+        <w:ind w:left="3600" w:hanging="360"/>
+      </w:pPr>
+      <w:rPr>
+        <w:rFonts w:ascii="Courier New" w:hAnsi="Courier New" w:cs="Courier New" w:hint="default"/>
+      </w:rPr>
+    </w:lvl>
+    <w:lvl w:ilvl="5" w:tplc="0C0A0005" w:tentative="1">
+      <w:start w:val="1"/>
+      <w:numFmt w:val="bullet"/>
+      <w:lvlText w:val=""/>
+      <w:lvlJc w:val="left"/>
+      <w:pPr>
+        <w:ind w:left="4320" w:hanging="360"/>
+      </w:pPr>
+      <w:rPr>
+        <w:rFonts w:ascii="Wingdings" w:hAnsi="Wingdings" w:hint="default"/>
+      </w:rPr>
+    </w:lvl>
+    <w:lvl w:ilvl="6" w:tplc="0C0A0001" w:tentative="1">
+      <w:start w:val="1"/>
+      <w:numFmt w:val="bullet"/>
+      <w:lvlText w:val=""/>
+      <w:lvlJc w:val="left"/>
+      <w:pPr>
+        <w:ind w:left="5040" w:hanging="360"/>
+      </w:pPr>
+      <w:rPr>
+        <w:rFonts w:ascii="Symbol" w:hAnsi="Symbol" w:hint="default"/>
+      </w:rPr>
+    </w:lvl>
+    <w:lvl w:ilvl="7" w:tplc="0C0A0003" w:tentative="1">
+      <w:start w:val="1"/>
+      <w:numFmt w:val="bullet"/>
+      <w:lvlText w:val="o"/>
+      <w:lvlJc w:val="left"/>
+      <w:pPr>
+        <w:ind w:left="5760" w:hanging="360"/>
+      </w:pPr>
+      <w:rPr>
+        <w:rFonts w:ascii="Courier New" w:hAnsi="Courier New" w:cs="Courier New" w:hint="default"/>
+      </w:rPr>
+    </w:lvl>
+    <w:lvl w:ilvl="8" w:tplc="0C0A0005" w:tentative="1">
+      <w:start w:val="1"/>
+      <w:numFmt w:val="bullet"/>
+      <w:lvlText w:val=""/>
+      <w:lvlJc w:val="left"/>
+      <w:pPr>
+        <w:ind w:left="6480" w:hanging="360"/>
+      </w:pPr>
+      <w:rPr>
+        <w:rFonts w:ascii="Wingdings" w:hAnsi="Wingdings" w:hint="default"/>
+      </w:rPr>
+    </w:lvl>
+  </w:abstractNum>
+  <w:abstractNum w:abstractNumId="6" w15:restartNumberingAfterBreak="0">
+    <w:nsid w:val="62E960A4"/>
+    <w:multiLevelType w:val="hybridMultilevel"/>
+    <w:tmpl w:val="6B2E605C"/>
+    <w:lvl w:ilvl="0" w:tplc="0C0A0001">
+      <w:start w:val="1"/>
+      <w:numFmt w:val="bullet"/>
+      <w:lvlText w:val=""/>
+      <w:lvlJc w:val="left"/>
+      <w:pPr>
+        <w:ind w:left="720" w:hanging="360"/>
+      </w:pPr>
+      <w:rPr>
+        <w:rFonts w:ascii="Symbol" w:hAnsi="Symbol" w:hint="default"/>
+      </w:rPr>
+    </w:lvl>
+    <w:lvl w:ilvl="1" w:tplc="0C0A0003" w:tentative="1">
+      <w:start w:val="1"/>
+      <w:numFmt w:val="bullet"/>
+      <w:lvlText w:val="o"/>
+      <w:lvlJc w:val="left"/>
+      <w:pPr>
+        <w:ind w:left="1440" w:hanging="360"/>
+      </w:pPr>
+      <w:rPr>
+        <w:rFonts w:ascii="Courier New" w:hAnsi="Courier New" w:cs="Courier New" w:hint="default"/>
+      </w:rPr>
+    </w:lvl>
+    <w:lvl w:ilvl="2" w:tplc="0C0A0005" w:tentative="1">
+      <w:start w:val="1"/>
+      <w:numFmt w:val="bullet"/>
+      <w:lvlText w:val=""/>
+      <w:lvlJc w:val="left"/>
+      <w:pPr>
+        <w:ind w:left="2160" w:hanging="360"/>
+      </w:pPr>
+      <w:rPr>
+        <w:rFonts w:ascii="Wingdings" w:hAnsi="Wingdings" w:hint="default"/>
+      </w:rPr>
+    </w:lvl>
+    <w:lvl w:ilvl="3" w:tplc="0C0A0001" w:tentative="1">
+      <w:start w:val="1"/>
+      <w:numFmt w:val="bullet"/>
+      <w:lvlText w:val=""/>
+      <w:lvlJc w:val="left"/>
+      <w:pPr>
+        <w:ind w:left="2880" w:hanging="360"/>
+      </w:pPr>
+      <w:rPr>
+        <w:rFonts w:ascii="Symbol" w:hAnsi="Symbol" w:hint="default"/>
+      </w:rPr>
+    </w:lvl>
+    <w:lvl w:ilvl="4" w:tplc="0C0A0003" w:tentative="1">
+      <w:start w:val="1"/>
+      <w:numFmt w:val="bullet"/>
+      <w:lvlText w:val="o"/>
+      <w:lvlJc w:val="left"/>
+      <w:pPr>
+        <w:ind w:left="3600" w:hanging="360"/>
+      </w:pPr>
+      <w:rPr>
+        <w:rFonts w:ascii="Courier New" w:hAnsi="Courier New" w:cs="Courier New" w:hint="default"/>
+      </w:rPr>
+    </w:lvl>
+    <w:lvl w:ilvl="5" w:tplc="0C0A0005" w:tentative="1">
+      <w:start w:val="1"/>
+      <w:numFmt w:val="bullet"/>
+      <w:lvlText w:val=""/>
+      <w:lvlJc w:val="left"/>
+      <w:pPr>
+        <w:ind w:left="4320" w:hanging="360"/>
+      </w:pPr>
+      <w:rPr>
+        <w:rFonts w:ascii="Wingdings" w:hAnsi="Wingdings" w:hint="default"/>
+      </w:rPr>
+    </w:lvl>
+    <w:lvl w:ilvl="6" w:tplc="0C0A0001" w:tentative="1">
+      <w:start w:val="1"/>
+      <w:numFmt w:val="bullet"/>
+      <w:lvlText w:val=""/>
+      <w:lvlJc w:val="left"/>
+      <w:pPr>
+        <w:ind w:left="5040" w:hanging="360"/>
+      </w:pPr>
+      <w:rPr>
+        <w:rFonts w:ascii="Symbol" w:hAnsi="Symbol" w:hint="default"/>
+      </w:rPr>
+    </w:lvl>
+    <w:lvl w:ilvl="7" w:tplc="0C0A0003" w:tentative="1">
+      <w:start w:val="1"/>
+      <w:numFmt w:val="bullet"/>
+      <w:lvlText w:val="o"/>
+      <w:lvlJc w:val="left"/>
+      <w:pPr>
+        <w:ind w:left="5760" w:hanging="360"/>
+      </w:pPr>
+      <w:rPr>
+        <w:rFonts w:ascii="Courier New" w:hAnsi="Courier New" w:cs="Courier New" w:hint="default"/>
+      </w:rPr>
+    </w:lvl>
+    <w:lvl w:ilvl="8" w:tplc="0C0A0005" w:tentative="1">
+      <w:start w:val="1"/>
+      <w:numFmt w:val="bullet"/>
+      <w:lvlText w:val=""/>
+      <w:lvlJc w:val="left"/>
+      <w:pPr>
+        <w:ind w:left="6480" w:hanging="360"/>
+      </w:pPr>
+      <w:rPr>
+        <w:rFonts w:ascii="Wingdings" w:hAnsi="Wingdings" w:hint="default"/>
+      </w:rPr>
+    </w:lvl>
+  </w:abstractNum>
+  <w:abstractNum w:abstractNumId="7" w15:restartNumberingAfterBreak="0">
+    <w:nsid w:val="72807B68"/>
+    <w:multiLevelType w:val="hybridMultilevel"/>
+    <w:tmpl w:val="251AD162"/>
+    <w:lvl w:ilvl="0" w:tplc="0C0A0001">
+      <w:start w:val="1"/>
+      <w:numFmt w:val="bullet"/>
+      <w:lvlText w:val=""/>
+      <w:lvlJc w:val="left"/>
+      <w:pPr>
+        <w:ind w:left="1080" w:hanging="360"/>
+      </w:pPr>
+      <w:rPr>
+        <w:rFonts w:ascii="Symbol" w:hAnsi="Symbol" w:hint="default"/>
+      </w:rPr>
+    </w:lvl>
+    <w:lvl w:ilvl="1" w:tplc="0C0A0003" w:tentative="1">
+      <w:start w:val="1"/>
+      <w:numFmt w:val="bullet"/>
+      <w:lvlText w:val="o"/>
+      <w:lvlJc w:val="left"/>
+      <w:pPr>
+        <w:ind w:left="1800" w:hanging="360"/>
+      </w:pPr>
+      <w:rPr>
+        <w:rFonts w:ascii="Courier New" w:hAnsi="Courier New" w:cs="Courier New" w:hint="default"/>
+      </w:rPr>
+    </w:lvl>
+    <w:lvl w:ilvl="2" w:tplc="0C0A0005" w:tentative="1">
+      <w:start w:val="1"/>
+      <w:numFmt w:val="bullet"/>
+      <w:lvlText w:val=""/>
+      <w:lvlJc w:val="left"/>
+      <w:pPr>
+        <w:ind w:left="2520" w:hanging="360"/>
+      </w:pPr>
+      <w:rPr>
+        <w:rFonts w:ascii="Wingdings" w:hAnsi="Wingdings" w:hint="default"/>
+      </w:rPr>
+    </w:lvl>
+    <w:lvl w:ilvl="3" w:tplc="0C0A0001" w:tentative="1">
+      <w:start w:val="1"/>
+      <w:numFmt w:val="bullet"/>
+      <w:lvlText w:val=""/>
+      <w:lvlJc w:val="left"/>
+      <w:pPr>
+        <w:ind w:left="3240" w:hanging="360"/>
+      </w:pPr>
+      <w:rPr>
+        <w:rFonts w:ascii="Symbol" w:hAnsi="Symbol" w:hint="default"/>
+      </w:rPr>
+    </w:lvl>
+    <w:lvl w:ilvl="4" w:tplc="0C0A0003" w:tentative="1">
+      <w:start w:val="1"/>
+      <w:numFmt w:val="bullet"/>
+      <w:lvlText w:val="o"/>
+      <w:lvlJc w:val="left"/>
+      <w:pPr>
+        <w:ind w:left="3960" w:hanging="360"/>
+      </w:pPr>
+      <w:rPr>
+        <w:rFonts w:ascii="Courier New" w:hAnsi="Courier New" w:cs="Courier New" w:hint="default"/>
+      </w:rPr>
+    </w:lvl>
+    <w:lvl w:ilvl="5" w:tplc="0C0A0005" w:tentative="1">
+      <w:start w:val="1"/>
+      <w:numFmt w:val="bullet"/>
+      <w:lvlText w:val=""/>
+      <w:lvlJc w:val="left"/>
+      <w:pPr>
+        <w:ind w:left="4680" w:hanging="360"/>
+      </w:pPr>
+      <w:rPr>
+        <w:rFonts w:ascii="Wingdings" w:hAnsi="Wingdings" w:hint="default"/>
+      </w:rPr>
+    </w:lvl>
+    <w:lvl w:ilvl="6" w:tplc="0C0A0001" w:tentative="1">
+      <w:start w:val="1"/>
+      <w:numFmt w:val="bullet"/>
+      <w:lvlText w:val=""/>
+      <w:lvlJc w:val="left"/>
+      <w:pPr>
+        <w:ind w:left="5400" w:hanging="360"/>
+      </w:pPr>
+      <w:rPr>
+        <w:rFonts w:ascii="Symbol" w:hAnsi="Symbol" w:hint="default"/>
+      </w:rPr>
+    </w:lvl>
+    <w:lvl w:ilvl="7" w:tplc="0C0A0003" w:tentative="1">
+      <w:start w:val="1"/>
+      <w:numFmt w:val="bullet"/>
+      <w:lvlText w:val="o"/>
+      <w:lvlJc w:val="left"/>
+      <w:pPr>
+        <w:ind w:left="6120" w:hanging="360"/>
+      </w:pPr>
+      <w:rPr>
+        <w:rFonts w:ascii="Courier New" w:hAnsi="Courier New" w:cs="Courier New" w:hint="default"/>
+      </w:rPr>
+    </w:lvl>
+    <w:lvl w:ilvl="8" w:tplc="0C0A0005" w:tentative="1">
+      <w:start w:val="1"/>
+      <w:numFmt w:val="bullet"/>
+      <w:lvlText w:val=""/>
+      <w:lvlJc w:val="left"/>
+      <w:pPr>
+        <w:ind w:left="6840" w:hanging="360"/>
+      </w:pPr>
+      <w:rPr>
+        <w:rFonts w:ascii="Wingdings" w:hAnsi="Wingdings" w:hint="default"/>
+      </w:rPr>
+    </w:lvl>
+  </w:abstractNum>
+  <w:num w:numId="1">
+    <w:abstractNumId w:val="6"/>
+  </w:num>
+  <w:num w:numId="2">
+    <w:abstractNumId w:val="5"/>
+  </w:num>
+  <w:num w:numId="3">
+    <w:abstractNumId w:val="3"/>
+  </w:num>
+  <w:num w:numId="4">
+    <w:abstractNumId w:val="4"/>
+  </w:num>
+  <w:num w:numId="5">
+    <w:abstractNumId w:val="0"/>
+  </w:num>
+  <w:num w:numId="6">
+    <w:abstractNumId w:val="1"/>
+  </w:num>
+  <w:num w:numId="7">
+    <w:abstractNumId w:val="2"/>
+  </w:num>
+  <w:num w:numId="8">
+    <w:abstractNumId w:val="7"/>
+  </w:num>
+</w:numbering>
 </file>
 
 <file path=word/styles.xml><?xml version="1.0" encoding="utf-8"?>
@@ -2161,6 +4863,17 @@
       <w:lang w:val="en-US" w:eastAsia="en-US"/>
     </w:rPr>
   </w:style>
+  <w:style w:type="paragraph" w:styleId="Prrafodelista">
+    <w:name w:val="List Paragraph"/>
+    <w:basedOn w:val="Normal"/>
+    <w:uiPriority w:val="34"/>
+    <w:qFormat/>
+    <w:rsid w:val="002F7ACF"/>
+    <w:pPr>
+      <w:ind w:left="720"/>
+      <w:contextualSpacing/>
+    </w:pPr>
+  </w:style>
 </w:styles>
 </file>
 

</xml_diff>